<commit_message>
Changed the running instruction
</commit_message>
<xml_diff>
--- a/RunMeDocument.docx
+++ b/RunMeDocument.docx
@@ -1,11 +1,13 @@
 
 <file path=word/document.xml><?xml version="1.0" encoding="utf-8"?>
-<w:document xmlns:wpc="http://schemas.microsoft.com/office/word/2010/wordprocessingCanvas" xmlns:mo="http://schemas.microsoft.com/office/mac/office/2008/main" xmlns:mc="http://schemas.openxmlformats.org/markup-compatibility/2006" xmlns:mv="urn:schemas-microsoft-com:mac:vml" xmlns:o="urn:schemas-microsoft-com:office:office" xmlns:r="http://schemas.openxmlformats.org/officeDocument/2006/relationships" xmlns:m="http://schemas.openxmlformats.org/officeDocument/2006/math" xmlns:v="urn:schemas-microsoft-com:vml" xmlns:wp14="http://schemas.microsoft.com/office/word/2010/wordprocessingDrawing" xmlns:wp="http://schemas.openxmlformats.org/drawingml/2006/wordprocessingDrawing" xmlns:w10="urn:schemas-microsoft-com:office:word" xmlns:w="http://schemas.openxmlformats.org/wordprocessingml/2006/main" xmlns:w14="http://schemas.microsoft.com/office/word/2010/wordml" xmlns:w15="http://schemas.microsoft.com/office/word/2012/wordml" xmlns:wpg="http://schemas.microsoft.com/office/word/2010/wordprocessingGroup" xmlns:wpi="http://schemas.microsoft.com/office/word/2010/wordprocessingInk" xmlns:wne="http://schemas.microsoft.com/office/word/2006/wordml" xmlns:wps="http://schemas.microsoft.com/office/word/2010/wordprocessingShape" mc:Ignorable="w14 w15 wp14">
+<w:document xmlns:o="urn:schemas-microsoft-com:office:office" xmlns:r="http://schemas.openxmlformats.org/officeDocument/2006/relationships" xmlns:v="urn:schemas-microsoft-com:vml" xmlns:w="http://schemas.openxmlformats.org/wordprocessingml/2006/main" xmlns:w10="urn:schemas-microsoft-com:office:word" xmlns:wp="http://schemas.openxmlformats.org/drawingml/2006/wordprocessingDrawing" xmlns:wps="http://schemas.microsoft.com/office/word/2010/wordprocessingShape" xmlns:wpg="http://schemas.microsoft.com/office/word/2010/wordprocessingGroup" xmlns:mc="http://schemas.openxmlformats.org/markup-compatibility/2006" xmlns:wp14="http://schemas.microsoft.com/office/word/2010/wordprocessingDrawing" xmlns:w14="http://schemas.microsoft.com/office/word/2010/wordml" mc:Ignorable="w14 wp14">
   <w:body>
     <w:p>
       <w:pPr>
+        <w:pStyle w:val="Normal"/>
         <w:jc w:val="center"/>
         <w:rPr>
+          <w:b/>
           <w:b/>
           <w:u w:val="single"/>
         </w:rPr>
@@ -18,7 +20,15 @@
         <w:t>Run Me Document</w:t>
       </w:r>
     </w:p>
-    <w:p/>
+    <w:p>
+      <w:pPr>
+        <w:pStyle w:val="Normal"/>
+        <w:rPr/>
+      </w:pPr>
+      <w:r>
+        <w:rPr/>
+      </w:r>
+    </w:p>
     <w:p>
       <w:pPr>
         <w:pStyle w:val="ListParagraph"/>
@@ -26,17 +36,11 @@
           <w:ilvl w:val="0"/>
           <w:numId w:val="1"/>
         </w:numPr>
-      </w:pPr>
-      <w:r>
-        <w:t xml:space="preserve">Open </w:t>
-      </w:r>
-      <w:proofErr w:type="spellStart"/>
-      <w:r>
-        <w:t>WDAutomation</w:t>
-      </w:r>
-      <w:proofErr w:type="spellEnd"/>
-      <w:r>
-        <w:t xml:space="preserve"> project in Eclipse.</w:t>
+        <w:rPr/>
+      </w:pPr>
+      <w:r>
+        <w:rPr/>
+        <w:t>Open WDAutomation project in Eclipse.</w:t>
       </w:r>
     </w:p>
     <w:p>
@@ -46,11 +50,11 @@
           <w:ilvl w:val="0"/>
           <w:numId w:val="1"/>
         </w:numPr>
-      </w:pPr>
-      <w:r>
+        <w:rPr/>
+      </w:pPr>
+      <w:r>
+        <w:rPr/>
         <w:t>Check the test cases mentioned in sanitysuite.xml file. Location of this file in the project is as follows:</w:t>
-      </w:r>
-      <w:r>
         <w:br/>
       </w:r>
       <w:r>
@@ -67,40 +71,22 @@
           <w:ilvl w:val="0"/>
           <w:numId w:val="1"/>
         </w:numPr>
-      </w:pPr>
-      <w:r>
-        <w:t xml:space="preserve"> If all required test cases are mentioned, no changes are required. Otherwise add all the required test cases in the required format, example given below:</w:t>
-      </w:r>
-      <w:r>
+        <w:rPr/>
+      </w:pPr>
+      <w:r>
+        <w:rPr/>
+        <w:t xml:space="preserve"> </w:t>
+      </w:r>
+      <w:r>
+        <w:rPr/>
+        <w:t>If all required test cases are mentioned, no changes are required. Otherwise add all the required test cases in the required format, example given below:</w:t>
         <w:br/>
       </w:r>
       <w:r>
         <w:rPr>
           <w:b/>
         </w:rPr>
-        <w:t>&lt;class name = “package-</w:t>
-      </w:r>
-      <w:proofErr w:type="spellStart"/>
-      <w:proofErr w:type="gramStart"/>
-      <w:r>
-        <w:rPr>
-          <w:b/>
-        </w:rPr>
-        <w:t>name.testcase</w:t>
-      </w:r>
-      <w:proofErr w:type="spellEnd"/>
-      <w:proofErr w:type="gramEnd"/>
-      <w:r>
-        <w:rPr>
-          <w:b/>
-        </w:rPr>
-        <w:t>-</w:t>
-      </w:r>
-      <w:r>
-        <w:rPr>
-          <w:b/>
-        </w:rPr>
-        <w:t>name”/&gt;</w:t>
+        <w:t>&lt;class name = “package-name.testcase-name”/&gt;</w:t>
       </w:r>
     </w:p>
     <w:p>
@@ -110,41 +96,21 @@
           <w:ilvl w:val="0"/>
           <w:numId w:val="1"/>
         </w:numPr>
-      </w:pPr>
-      <w:r>
-        <w:t>This package name is the one that are created under /</w:t>
-      </w:r>
-      <w:proofErr w:type="spellStart"/>
-      <w:r>
-        <w:t>src</w:t>
-      </w:r>
-      <w:proofErr w:type="spellEnd"/>
-      <w:r>
-        <w:t xml:space="preserve">/test/java location and </w:t>
-      </w:r>
-      <w:proofErr w:type="spellStart"/>
-      <w:r>
-        <w:t>testcase</w:t>
-      </w:r>
-      <w:proofErr w:type="spellEnd"/>
-      <w:r>
-        <w:t>-name is the test java file mentioned in these packages.</w:t>
-      </w:r>
-      <w:r>
+        <w:rPr/>
+      </w:pPr>
+      <w:r>
+        <w:rPr/>
+        <w:t>This package name is the one that are created under /src/test/java location and testcase-name is the test java file mentioned in these packages.</w:t>
         <w:br/>
-      </w:r>
-      <w:r>
         <w:br/>
       </w:r>
       <w:r>
-        <w:rPr>
-          <w:noProof/>
-        </w:rPr>
+        <w:rPr/>
         <w:drawing>
-          <wp:inline distT="0" distB="0" distL="0" distR="0" wp14:anchorId="4F05490D" wp14:editId="1034136F">
+          <wp:inline distT="0" distB="1270" distL="0" distR="12700">
             <wp:extent cx="5727700" cy="3580130"/>
-            <wp:effectExtent l="0" t="0" r="12700" b="1270"/>
-            <wp:docPr id="1" name="Picture 1"/>
+            <wp:effectExtent l="0" t="0" r="0" b="0"/>
+            <wp:docPr id="1" name="Picture 1" descr=""/>
             <wp:cNvGraphicFramePr>
               <a:graphicFrameLocks xmlns:a="http://schemas.openxmlformats.org/drawingml/2006/main" noChangeAspect="1"/>
             </wp:cNvGraphicFramePr>
@@ -152,22 +118,18 @@
               <a:graphicData uri="http://schemas.openxmlformats.org/drawingml/2006/picture">
                 <pic:pic xmlns:pic="http://schemas.openxmlformats.org/drawingml/2006/picture">
                   <pic:nvPicPr>
-                    <pic:cNvPr id="1" name="Screen Shot 2016-11-28 at 10.27.14 AM.png"/>
-                    <pic:cNvPicPr/>
+                    <pic:cNvPr id="1" name="Picture 1" descr=""/>
+                    <pic:cNvPicPr>
+                      <a:picLocks noChangeAspect="1" noChangeArrowheads="1"/>
+                    </pic:cNvPicPr>
                   </pic:nvPicPr>
                   <pic:blipFill>
-                    <a:blip r:embed="rId5">
-                      <a:extLst>
-                        <a:ext uri="{28A0092B-C50C-407E-A947-70E740481C1C}">
-                          <a14:useLocalDpi xmlns:a14="http://schemas.microsoft.com/office/drawing/2010/main" val="0"/>
-                        </a:ext>
-                      </a:extLst>
-                    </a:blip>
+                    <a:blip r:embed="rId2"/>
                     <a:stretch>
                       <a:fillRect/>
                     </a:stretch>
                   </pic:blipFill>
-                  <pic:spPr>
+                  <pic:spPr bwMode="auto">
                     <a:xfrm>
                       <a:off x="0" y="0"/>
                       <a:ext cx="5727700" cy="3580130"/>
@@ -183,9 +145,8 @@
         </w:drawing>
       </w:r>
       <w:r>
+        <w:rPr/>
         <w:br/>
-      </w:r>
-      <w:r>
         <w:br/>
       </w:r>
     </w:p>
@@ -196,40 +157,31 @@
           <w:ilvl w:val="0"/>
           <w:numId w:val="1"/>
         </w:numPr>
-      </w:pPr>
-      <w:r>
+        <w:rPr/>
+      </w:pPr>
+      <w:r>
+        <w:rPr/>
         <w:t xml:space="preserve">Go to RUN </w:t>
       </w:r>
       <w:r>
-        <w:sym w:font="Wingdings" w:char="F0E0"/>
-      </w:r>
-      <w:r>
-        <w:t xml:space="preserve"> </w:t>
-      </w:r>
-      <w:proofErr w:type="spellStart"/>
-      <w:r>
-        <w:t>Run</w:t>
-      </w:r>
-      <w:proofErr w:type="spellEnd"/>
-      <w:r>
-        <w:t xml:space="preserve"> Configurations and create new configuration under “Maven Build”, as shown in the screenshot.</w:t>
-      </w:r>
-      <w:r>
+        <w:rPr>
+          <w:rFonts w:eastAsia="Wingdings" w:cs="Wingdings" w:ascii="Wingdings" w:hAnsi="Wingdings"/>
+        </w:rPr>
+        <w:t></w:t>
+      </w:r>
+      <w:r>
+        <w:rPr/>
+        <w:t xml:space="preserve"> Run Configurations and create new configuration under “Maven Build”, as shown in the screenshot.</w:t>
         <w:br/>
-      </w:r>
-      <w:r>
         <w:br/>
       </w:r>
       <w:r>
-        <w:rPr>
-          <w:noProof/>
-        </w:rPr>
-        <w:lastRenderedPageBreak/>
+        <w:rPr/>
         <w:drawing>
-          <wp:inline distT="0" distB="0" distL="0" distR="0" wp14:anchorId="7CE7D5D8" wp14:editId="000350CB">
+          <wp:inline distT="0" distB="3810" distL="0" distR="12700">
             <wp:extent cx="5727700" cy="4187190"/>
-            <wp:effectExtent l="0" t="0" r="12700" b="3810"/>
-            <wp:docPr id="2" name="Picture 2"/>
+            <wp:effectExtent l="0" t="0" r="0" b="0"/>
+            <wp:docPr id="2" name="Picture 2" descr=""/>
             <wp:cNvGraphicFramePr>
               <a:graphicFrameLocks xmlns:a="http://schemas.openxmlformats.org/drawingml/2006/main" noChangeAspect="1"/>
             </wp:cNvGraphicFramePr>
@@ -237,22 +189,18 @@
               <a:graphicData uri="http://schemas.openxmlformats.org/drawingml/2006/picture">
                 <pic:pic xmlns:pic="http://schemas.openxmlformats.org/drawingml/2006/picture">
                   <pic:nvPicPr>
-                    <pic:cNvPr id="2" name="Screen Shot 2016-11-28 at 10.29.15 AM.png"/>
-                    <pic:cNvPicPr/>
+                    <pic:cNvPr id="2" name="Picture 2" descr=""/>
+                    <pic:cNvPicPr>
+                      <a:picLocks noChangeAspect="1" noChangeArrowheads="1"/>
+                    </pic:cNvPicPr>
                   </pic:nvPicPr>
                   <pic:blipFill>
-                    <a:blip r:embed="rId6">
-                      <a:extLst>
-                        <a:ext uri="{28A0092B-C50C-407E-A947-70E740481C1C}">
-                          <a14:useLocalDpi xmlns:a14="http://schemas.microsoft.com/office/drawing/2010/main" val="0"/>
-                        </a:ext>
-                      </a:extLst>
-                    </a:blip>
+                    <a:blip r:embed="rId3"/>
                     <a:stretch>
                       <a:fillRect/>
                     </a:stretch>
                   </pic:blipFill>
-                  <pic:spPr>
+                  <pic:spPr bwMode="auto">
                     <a:xfrm>
                       <a:off x="0" y="0"/>
                       <a:ext cx="5727700" cy="4187190"/>
@@ -268,6 +216,7 @@
         </w:drawing>
       </w:r>
       <w:r>
+        <w:rPr/>
         <w:br/>
       </w:r>
     </w:p>
@@ -278,23 +227,11 @@
           <w:ilvl w:val="0"/>
           <w:numId w:val="1"/>
         </w:numPr>
-      </w:pPr>
-      <w:r>
-        <w:t>Add the following in the New Configuration</w:t>
-      </w:r>
-      <w:r>
-        <w:t xml:space="preserve">’s Main Tab (Give any name to this configuration for example – </w:t>
-      </w:r>
-      <w:proofErr w:type="spellStart"/>
-      <w:r>
-        <w:t>WDAutomation</w:t>
-      </w:r>
-      <w:proofErr w:type="spellEnd"/>
-      <w:r>
-        <w:t xml:space="preserve"> RUN)</w:t>
-      </w:r>
-      <w:r>
-        <w:t>:</w:t>
+        <w:rPr/>
+      </w:pPr>
+      <w:r>
+        <w:rPr/>
+        <w:t>Add the following in the New Configuration’s Main Tab (Give any name to this configuration for example – WDAutomation RUN):</w:t>
       </w:r>
     </w:p>
     <w:p>
@@ -304,28 +241,11 @@
           <w:ilvl w:val="1"/>
           <w:numId w:val="1"/>
         </w:numPr>
-      </w:pPr>
-      <w:r>
-        <w:t xml:space="preserve">Base directory: </w:t>
-      </w:r>
-      <w:r>
-        <w:t>${</w:t>
-      </w:r>
-      <w:proofErr w:type="spellStart"/>
-      <w:r>
-        <w:t>workspace_loc</w:t>
-      </w:r>
-      <w:proofErr w:type="spellEnd"/>
-      <w:r>
-        <w:t>:/</w:t>
-      </w:r>
-      <w:proofErr w:type="spellStart"/>
-      <w:r>
-        <w:t>ToolsQA</w:t>
-      </w:r>
-      <w:proofErr w:type="spellEnd"/>
-      <w:r>
-        <w:t>}</w:t>
+        <w:rPr/>
+      </w:pPr>
+      <w:r>
+        <w:rPr/>
+        <w:t>Base directory: ${workspace_loc:/ToolsQA}</w:t>
       </w:r>
     </w:p>
     <w:p>
@@ -335,8 +255,10 @@
           <w:ilvl w:val="1"/>
           <w:numId w:val="1"/>
         </w:numPr>
-      </w:pPr>
-      <w:r>
+        <w:rPr/>
+      </w:pPr>
+      <w:r>
+        <w:rPr/>
         <w:t>Goals: test</w:t>
       </w:r>
     </w:p>
@@ -347,15 +269,12 @@
           <w:ilvl w:val="1"/>
           <w:numId w:val="1"/>
         </w:numPr>
-      </w:pPr>
-      <w:r>
-        <w:t xml:space="preserve">Profiles:  </w:t>
-      </w:r>
-      <w:proofErr w:type="spellStart"/>
-      <w:r>
-        <w:t>WDAutomation</w:t>
-      </w:r>
-      <w:proofErr w:type="spellEnd"/>
+        <w:rPr/>
+      </w:pPr>
+      <w:r>
+        <w:rPr/>
+        <w:t>Profiles:  WDAutomation</w:t>
+      </w:r>
     </w:p>
     <w:p>
       <w:pPr>
@@ -364,28 +283,38 @@
           <w:ilvl w:val="1"/>
           <w:numId w:val="1"/>
         </w:numPr>
-      </w:pPr>
-      <w:r>
-        <w:t xml:space="preserve">User Settings: </w:t>
-      </w:r>
-      <w:r>
-        <w:t>&lt;live it blank&gt;</w:t>
-      </w:r>
-      <w:r>
+        <w:rPr/>
+      </w:pPr>
+      <w:r>
+        <w:rPr/>
+        <w:t>User Settings: &lt;live it blank&gt;</w:t>
+      </w:r>
+    </w:p>
+    <w:p>
+      <w:pPr>
+        <w:pStyle w:val="ListParagraph"/>
+        <w:numPr>
+          <w:ilvl w:val="1"/>
+          <w:numId w:val="1"/>
+        </w:numPr>
+        <w:rPr/>
+      </w:pPr>
+      <w:r>
+        <w:rPr/>
+        <w:t>Parameter name suitename value would be: SanitySuite.xml</w:t>
+      </w:r>
+      <w:r>
+        <w:rPr/>
         <w:br/>
-      </w:r>
-      <w:r>
         <w:br/>
       </w:r>
       <w:r>
-        <w:rPr>
-          <w:noProof/>
-        </w:rPr>
+        <w:rPr/>
         <w:drawing>
-          <wp:inline distT="0" distB="0" distL="0" distR="0" wp14:anchorId="4E4B319F" wp14:editId="49015AEA">
+          <wp:inline distT="0" distB="12065" distL="0" distR="12700">
             <wp:extent cx="5727700" cy="4229735"/>
-            <wp:effectExtent l="0" t="0" r="12700" b="12065"/>
-            <wp:docPr id="3" name="Picture 3"/>
+            <wp:effectExtent l="0" t="0" r="0" b="0"/>
+            <wp:docPr id="3" name="Picture 3" descr=""/>
             <wp:cNvGraphicFramePr>
               <a:graphicFrameLocks xmlns:a="http://schemas.openxmlformats.org/drawingml/2006/main" noChangeAspect="1"/>
             </wp:cNvGraphicFramePr>
@@ -393,22 +322,18 @@
               <a:graphicData uri="http://schemas.openxmlformats.org/drawingml/2006/picture">
                 <pic:pic xmlns:pic="http://schemas.openxmlformats.org/drawingml/2006/picture">
                   <pic:nvPicPr>
-                    <pic:cNvPr id="3" name="Screen Shot 2016-11-28 at 10.33.40 AM.png"/>
-                    <pic:cNvPicPr/>
+                    <pic:cNvPr id="3" name="Picture 3" descr=""/>
+                    <pic:cNvPicPr>
+                      <a:picLocks noChangeAspect="1" noChangeArrowheads="1"/>
+                    </pic:cNvPicPr>
                   </pic:nvPicPr>
                   <pic:blipFill>
-                    <a:blip r:embed="rId7">
-                      <a:extLst>
-                        <a:ext uri="{28A0092B-C50C-407E-A947-70E740481C1C}">
-                          <a14:useLocalDpi xmlns:a14="http://schemas.microsoft.com/office/drawing/2010/main" val="0"/>
-                        </a:ext>
-                      </a:extLst>
-                    </a:blip>
+                    <a:blip r:embed="rId4"/>
                     <a:stretch>
                       <a:fillRect/>
                     </a:stretch>
                   </pic:blipFill>
-                  <pic:spPr>
+                  <pic:spPr bwMode="auto">
                     <a:xfrm>
                       <a:off x="0" y="0"/>
                       <a:ext cx="5727700" cy="4229735"/>
@@ -431,8 +356,10 @@
           <w:ilvl w:val="0"/>
           <w:numId w:val="1"/>
         </w:numPr>
-      </w:pPr>
-      <w:r>
+        <w:rPr/>
+      </w:pPr>
+      <w:r>
+        <w:rPr/>
         <w:t>Click Apply button and then click Run button.</w:t>
       </w:r>
     </w:p>
@@ -443,14 +370,36 @@
           <w:ilvl w:val="0"/>
           <w:numId w:val="1"/>
         </w:numPr>
-      </w:pPr>
-      <w:r>
+        <w:rPr/>
+      </w:pPr>
+      <w:r>
+        <w:rPr/>
         <w:t>All the test cases mentioned in the sanitysuite.xml will start executing one by one.</w:t>
       </w:r>
     </w:p>
-    <w:p/>
-    <w:p/>
-    <w:p>
+    <w:p>
+      <w:pPr>
+        <w:pStyle w:val="Normal"/>
+        <w:rPr/>
+      </w:pPr>
+      <w:r>
+        <w:rPr/>
+      </w:r>
+    </w:p>
+    <w:p>
+      <w:pPr>
+        <w:pStyle w:val="Normal"/>
+        <w:rPr/>
+      </w:pPr>
+      <w:r>
+        <w:rPr/>
+      </w:r>
+    </w:p>
+    <w:p>
+      <w:pPr>
+        <w:pStyle w:val="Normal"/>
+        <w:rPr/>
+      </w:pPr>
       <w:r>
         <w:rPr>
           <w:b/>
@@ -458,6 +407,7 @@
         <w:t>Configuration Properties</w:t>
       </w:r>
       <w:r>
+        <w:rPr/>
         <w:t xml:space="preserve"> file changes, the changes done here are for URL and Browser to be used while execution.</w:t>
       </w:r>
     </w:p>
@@ -468,34 +418,12 @@
           <w:ilvl w:val="0"/>
           <w:numId w:val="2"/>
         </w:numPr>
-      </w:pPr>
-      <w:r>
-        <w:t xml:space="preserve">Location of this file is – </w:t>
-      </w:r>
-      <w:r>
-        <w:t>/</w:t>
-      </w:r>
-      <w:proofErr w:type="spellStart"/>
-      <w:r>
-        <w:t>src</w:t>
-      </w:r>
-      <w:proofErr w:type="spellEnd"/>
-      <w:r>
-        <w:t>/test/resources/</w:t>
-      </w:r>
-      <w:proofErr w:type="spellStart"/>
-      <w:r>
-        <w:t>testingPropertyFiles</w:t>
-      </w:r>
-      <w:proofErr w:type="spellEnd"/>
-      <w:r>
-        <w:t>/</w:t>
-      </w:r>
-      <w:proofErr w:type="spellStart"/>
-      <w:r>
-        <w:t>configuration.properties</w:t>
-      </w:r>
-      <w:proofErr w:type="spellEnd"/>
+        <w:rPr/>
+      </w:pPr>
+      <w:r>
+        <w:rPr/>
+        <w:t>Location of this file is – /src/test/resources/testingPropertyFiles/configuration.properties</w:t>
+      </w:r>
     </w:p>
     <w:p>
       <w:pPr>
@@ -504,34 +432,18 @@
           <w:ilvl w:val="0"/>
           <w:numId w:val="2"/>
         </w:numPr>
-      </w:pPr>
-      <w:r>
-        <w:t xml:space="preserve">Enter the value for </w:t>
-      </w:r>
-      <w:proofErr w:type="spellStart"/>
-      <w:r>
-        <w:t>url</w:t>
-      </w:r>
-      <w:proofErr w:type="spellEnd"/>
-      <w:r>
-        <w:t>. This value will be used for signup scenario.</w:t>
-      </w:r>
-      <w:r>
+        <w:rPr/>
+      </w:pPr>
+      <w:r>
+        <w:rPr/>
+        <w:t>Enter the value for url. This value will be used for signup scenario.</w:t>
         <w:br/>
       </w:r>
-      <w:proofErr w:type="spellStart"/>
       <w:r>
         <w:rPr>
           <w:b/>
         </w:rPr>
-        <w:t>url</w:t>
-      </w:r>
-      <w:proofErr w:type="spellEnd"/>
-      <w:r>
-        <w:rPr>
-          <w:b/>
-        </w:rPr>
-        <w:t xml:space="preserve"> = http://www.abc.com/signup</w:t>
+        <w:t>url = http://www.abc.com/signup</w:t>
       </w:r>
     </w:p>
     <w:p>
@@ -541,11 +453,11 @@
           <w:ilvl w:val="0"/>
           <w:numId w:val="2"/>
         </w:numPr>
-      </w:pPr>
-      <w:r>
+        <w:rPr/>
+      </w:pPr>
+      <w:r>
+        <w:rPr/>
         <w:t>Enter the value for url1. This value will be used for executing the test cases post login.</w:t>
-      </w:r>
-      <w:r>
         <w:br/>
       </w:r>
       <w:r>
@@ -562,53 +474,21 @@
           <w:ilvl w:val="0"/>
           <w:numId w:val="2"/>
         </w:numPr>
-      </w:pPr>
-      <w:r>
-        <w:t xml:space="preserve">Enter the value for Browser as </w:t>
-      </w:r>
-      <w:proofErr w:type="spellStart"/>
-      <w:r>
-        <w:t>gc</w:t>
-      </w:r>
-      <w:proofErr w:type="spellEnd"/>
-      <w:r>
-        <w:t xml:space="preserve"> for google chrome and </w:t>
-      </w:r>
-      <w:proofErr w:type="spellStart"/>
-      <w:r>
-        <w:t>ff</w:t>
-      </w:r>
-      <w:proofErr w:type="spellEnd"/>
-      <w:r>
-        <w:t xml:space="preserve"> for </w:t>
-      </w:r>
-      <w:proofErr w:type="spellStart"/>
-      <w:r>
-        <w:t>firefox</w:t>
-      </w:r>
-      <w:proofErr w:type="spellEnd"/>
-      <w:r>
-        <w:t>.</w:t>
-      </w:r>
-      <w:r>
+        <w:rPr/>
+      </w:pPr>
+      <w:r>
+        <w:rPr/>
+        <w:t>Enter the value for Browser as gc for google chrome and ff for firefox.</w:t>
         <w:br/>
       </w:r>
+      <w:bookmarkStart w:id="0" w:name="_GoBack"/>
+      <w:bookmarkEnd w:id="0"/>
       <w:r>
         <w:rPr>
           <w:b/>
         </w:rPr>
-        <w:t xml:space="preserve">Browser = </w:t>
-      </w:r>
-      <w:proofErr w:type="spellStart"/>
-      <w:r>
-        <w:rPr>
-          <w:b/>
-        </w:rPr>
-        <w:t>gc</w:t>
-      </w:r>
-      <w:bookmarkStart w:id="0" w:name="_GoBack"/>
-      <w:bookmarkEnd w:id="0"/>
-      <w:proofErr w:type="spellEnd"/>
+        <w:t>Browser = gc</w:t>
+      </w:r>
     </w:p>
     <w:p>
       <w:pPr>
@@ -617,8 +497,10 @@
           <w:ilvl w:val="0"/>
           <w:numId w:val="2"/>
         </w:numPr>
-      </w:pPr>
-      <w:r>
+        <w:rPr/>
+      </w:pPr>
+      <w:r>
+        <w:rPr/>
         <w:t>Save the changes</w:t>
       </w:r>
     </w:p>
@@ -629,50 +511,228 @@
           <w:ilvl w:val="0"/>
           <w:numId w:val="2"/>
         </w:numPr>
-      </w:pPr>
-      <w:r>
+        <w:rPr/>
+      </w:pPr>
+      <w:r>
+        <w:rPr/>
         <w:t>Do ensure these changes are done before executing the test cases.</w:t>
       </w:r>
     </w:p>
-    <w:p/>
-    <w:p/>
-    <w:p/>
-    <w:p/>
-    <w:p/>
-    <w:p/>
-    <w:p/>
-    <w:p/>
-    <w:p/>
-    <w:p/>
-    <w:p/>
-    <w:p/>
-    <w:p/>
-    <w:p/>
-    <w:p/>
-    <w:p/>
-    <w:p/>
-    <w:p/>
-    <w:p/>
-    <w:p/>
-    <w:p/>
-    <w:p/>
+    <w:p>
+      <w:pPr>
+        <w:pStyle w:val="Normal"/>
+        <w:rPr/>
+      </w:pPr>
+      <w:r>
+        <w:rPr/>
+      </w:r>
+    </w:p>
+    <w:p>
+      <w:pPr>
+        <w:pStyle w:val="Normal"/>
+        <w:rPr/>
+      </w:pPr>
+      <w:r>
+        <w:rPr/>
+      </w:r>
+    </w:p>
+    <w:p>
+      <w:pPr>
+        <w:pStyle w:val="Normal"/>
+        <w:rPr/>
+      </w:pPr>
+      <w:r>
+        <w:rPr/>
+      </w:r>
+    </w:p>
+    <w:p>
+      <w:pPr>
+        <w:pStyle w:val="Normal"/>
+        <w:rPr/>
+      </w:pPr>
+      <w:r>
+        <w:rPr/>
+      </w:r>
+    </w:p>
+    <w:p>
+      <w:pPr>
+        <w:pStyle w:val="Normal"/>
+        <w:rPr/>
+      </w:pPr>
+      <w:r>
+        <w:rPr/>
+      </w:r>
+    </w:p>
+    <w:p>
+      <w:pPr>
+        <w:pStyle w:val="Normal"/>
+        <w:rPr/>
+      </w:pPr>
+      <w:r>
+        <w:rPr/>
+      </w:r>
+    </w:p>
+    <w:p>
+      <w:pPr>
+        <w:pStyle w:val="Normal"/>
+        <w:rPr/>
+      </w:pPr>
+      <w:r>
+        <w:rPr/>
+      </w:r>
+    </w:p>
+    <w:p>
+      <w:pPr>
+        <w:pStyle w:val="Normal"/>
+        <w:rPr/>
+      </w:pPr>
+      <w:r>
+        <w:rPr/>
+      </w:r>
+    </w:p>
+    <w:p>
+      <w:pPr>
+        <w:pStyle w:val="Normal"/>
+        <w:rPr/>
+      </w:pPr>
+      <w:r>
+        <w:rPr/>
+      </w:r>
+    </w:p>
+    <w:p>
+      <w:pPr>
+        <w:pStyle w:val="Normal"/>
+        <w:rPr/>
+      </w:pPr>
+      <w:r>
+        <w:rPr/>
+      </w:r>
+    </w:p>
+    <w:p>
+      <w:pPr>
+        <w:pStyle w:val="Normal"/>
+        <w:rPr/>
+      </w:pPr>
+      <w:r>
+        <w:rPr/>
+      </w:r>
+    </w:p>
+    <w:p>
+      <w:pPr>
+        <w:pStyle w:val="Normal"/>
+        <w:rPr/>
+      </w:pPr>
+      <w:r>
+        <w:rPr/>
+      </w:r>
+    </w:p>
+    <w:p>
+      <w:pPr>
+        <w:pStyle w:val="Normal"/>
+        <w:rPr/>
+      </w:pPr>
+      <w:r>
+        <w:rPr/>
+      </w:r>
+    </w:p>
+    <w:p>
+      <w:pPr>
+        <w:pStyle w:val="Normal"/>
+        <w:rPr/>
+      </w:pPr>
+      <w:r>
+        <w:rPr/>
+      </w:r>
+    </w:p>
+    <w:p>
+      <w:pPr>
+        <w:pStyle w:val="Normal"/>
+        <w:rPr/>
+      </w:pPr>
+      <w:r>
+        <w:rPr/>
+      </w:r>
+    </w:p>
+    <w:p>
+      <w:pPr>
+        <w:pStyle w:val="Normal"/>
+        <w:rPr/>
+      </w:pPr>
+      <w:r>
+        <w:rPr/>
+      </w:r>
+    </w:p>
+    <w:p>
+      <w:pPr>
+        <w:pStyle w:val="Normal"/>
+        <w:rPr/>
+      </w:pPr>
+      <w:r>
+        <w:rPr/>
+      </w:r>
+    </w:p>
+    <w:p>
+      <w:pPr>
+        <w:pStyle w:val="Normal"/>
+        <w:rPr/>
+      </w:pPr>
+      <w:r>
+        <w:rPr/>
+      </w:r>
+    </w:p>
+    <w:p>
+      <w:pPr>
+        <w:pStyle w:val="Normal"/>
+        <w:rPr/>
+      </w:pPr>
+      <w:r>
+        <w:rPr/>
+      </w:r>
+    </w:p>
+    <w:p>
+      <w:pPr>
+        <w:pStyle w:val="Normal"/>
+        <w:rPr/>
+      </w:pPr>
+      <w:r>
+        <w:rPr/>
+      </w:r>
+    </w:p>
+    <w:p>
+      <w:pPr>
+        <w:pStyle w:val="Normal"/>
+        <w:rPr/>
+      </w:pPr>
+      <w:r>
+        <w:rPr/>
+      </w:r>
+    </w:p>
+    <w:p>
+      <w:pPr>
+        <w:pStyle w:val="Normal"/>
+        <w:rPr/>
+      </w:pPr>
+      <w:r>
+        <w:rPr/>
+      </w:r>
+    </w:p>
     <w:sectPr>
-      <w:pgSz w:w="11900" w:h="16840"/>
-      <w:pgMar w:top="1440" w:right="1440" w:bottom="1440" w:left="1440" w:header="708" w:footer="708" w:gutter="0"/>
-      <w:cols w:space="708"/>
-      <w:docGrid w:linePitch="360"/>
+      <w:type w:val="nextPage"/>
+      <w:pgSz w:w="11906" w:h="16838"/>
+      <w:pgMar w:left="1440" w:right="1440" w:header="0" w:top="1440" w:footer="0" w:bottom="1440" w:gutter="0"/>
+      <w:pgNumType w:fmt="decimal"/>
+      <w:formProt w:val="false"/>
+      <w:textDirection w:val="lrTb"/>
+      <w:docGrid w:type="default" w:linePitch="360" w:charSpace="4294961151"/>
     </w:sectPr>
   </w:body>
 </w:document>
 </file>
 
 <file path=word/numbering.xml><?xml version="1.0" encoding="utf-8"?>
-<w:numbering xmlns:wpc="http://schemas.microsoft.com/office/word/2010/wordprocessingCanvas" xmlns:mo="http://schemas.microsoft.com/office/mac/office/2008/main" xmlns:mc="http://schemas.openxmlformats.org/markup-compatibility/2006" xmlns:mv="urn:schemas-microsoft-com:mac:vml" xmlns:o="urn:schemas-microsoft-com:office:office" xmlns:r="http://schemas.openxmlformats.org/officeDocument/2006/relationships" xmlns:m="http://schemas.openxmlformats.org/officeDocument/2006/math" xmlns:v="urn:schemas-microsoft-com:vml" xmlns:wp14="http://schemas.microsoft.com/office/word/2010/wordprocessingDrawing" xmlns:wp="http://schemas.openxmlformats.org/drawingml/2006/wordprocessingDrawing" xmlns:w10="urn:schemas-microsoft-com:office:word" xmlns:w="http://schemas.openxmlformats.org/wordprocessingml/2006/main" xmlns:w14="http://schemas.microsoft.com/office/word/2010/wordml" xmlns:w15="http://schemas.microsoft.com/office/word/2012/wordml" xmlns:wpg="http://schemas.microsoft.com/office/word/2010/wordprocessingGroup" xmlns:wpi="http://schemas.microsoft.com/office/word/2010/wordprocessingInk" xmlns:wne="http://schemas.microsoft.com/office/word/2006/wordml" xmlns:wps="http://schemas.microsoft.com/office/word/2010/wordprocessingShape" mc:Ignorable="w14 w15 wp14">
-  <w:abstractNum w:abstractNumId="0">
-    <w:nsid w:val="15872363"/>
-    <w:multiLevelType w:val="hybridMultilevel"/>
-    <w:tmpl w:val="44DE8C1A"/>
-    <w:lvl w:ilvl="0" w:tplc="0409000F">
+<w:numbering xmlns:w="http://schemas.openxmlformats.org/wordprocessingml/2006/main" xmlns:o="urn:schemas-microsoft-com:office:office" xmlns:r="http://schemas.openxmlformats.org/officeDocument/2006/relationships" xmlns:v="urn:schemas-microsoft-com:vml">
+  <w:abstractNum w:abstractNumId="1">
+    <w:lvl w:ilvl="0">
       <w:start w:val="1"/>
       <w:numFmt w:val="decimal"/>
       <w:lvlText w:val="%1."/>
@@ -680,11 +740,8 @@
       <w:pPr>
         <w:ind w:left="720" w:hanging="360"/>
       </w:pPr>
-      <w:rPr>
-        <w:rFonts w:hint="default"/>
-      </w:rPr>
-    </w:lvl>
-    <w:lvl w:ilvl="1" w:tplc="04090019">
+    </w:lvl>
+    <w:lvl w:ilvl="1">
       <w:start w:val="1"/>
       <w:numFmt w:val="lowerLetter"/>
       <w:lvlText w:val="%2."/>
@@ -693,7 +750,7 @@
         <w:ind w:left="1440" w:hanging="360"/>
       </w:pPr>
     </w:lvl>
-    <w:lvl w:ilvl="2" w:tplc="0409001B" w:tentative="1">
+    <w:lvl w:ilvl="2">
       <w:start w:val="1"/>
       <w:numFmt w:val="lowerRoman"/>
       <w:lvlText w:val="%3."/>
@@ -702,7 +759,7 @@
         <w:ind w:left="2160" w:hanging="180"/>
       </w:pPr>
     </w:lvl>
-    <w:lvl w:ilvl="3" w:tplc="0409000F" w:tentative="1">
+    <w:lvl w:ilvl="3">
       <w:start w:val="1"/>
       <w:numFmt w:val="decimal"/>
       <w:lvlText w:val="%4."/>
@@ -711,7 +768,7 @@
         <w:ind w:left="2880" w:hanging="360"/>
       </w:pPr>
     </w:lvl>
-    <w:lvl w:ilvl="4" w:tplc="04090019" w:tentative="1">
+    <w:lvl w:ilvl="4">
       <w:start w:val="1"/>
       <w:numFmt w:val="lowerLetter"/>
       <w:lvlText w:val="%5."/>
@@ -720,7 +777,7 @@
         <w:ind w:left="3600" w:hanging="360"/>
       </w:pPr>
     </w:lvl>
-    <w:lvl w:ilvl="5" w:tplc="0409001B" w:tentative="1">
+    <w:lvl w:ilvl="5">
       <w:start w:val="1"/>
       <w:numFmt w:val="lowerRoman"/>
       <w:lvlText w:val="%6."/>
@@ -729,7 +786,7 @@
         <w:ind w:left="4320" w:hanging="180"/>
       </w:pPr>
     </w:lvl>
-    <w:lvl w:ilvl="6" w:tplc="0409000F" w:tentative="1">
+    <w:lvl w:ilvl="6">
       <w:start w:val="1"/>
       <w:numFmt w:val="decimal"/>
       <w:lvlText w:val="%7."/>
@@ -738,7 +795,7 @@
         <w:ind w:left="5040" w:hanging="360"/>
       </w:pPr>
     </w:lvl>
-    <w:lvl w:ilvl="7" w:tplc="04090019" w:tentative="1">
+    <w:lvl w:ilvl="7">
       <w:start w:val="1"/>
       <w:numFmt w:val="lowerLetter"/>
       <w:lvlText w:val="%8."/>
@@ -747,7 +804,7 @@
         <w:ind w:left="5760" w:hanging="360"/>
       </w:pPr>
     </w:lvl>
-    <w:lvl w:ilvl="8" w:tplc="0409001B" w:tentative="1">
+    <w:lvl w:ilvl="8">
       <w:start w:val="1"/>
       <w:numFmt w:val="lowerRoman"/>
       <w:lvlText w:val="%9."/>
@@ -757,11 +814,8 @@
       </w:pPr>
     </w:lvl>
   </w:abstractNum>
-  <w:abstractNum w:abstractNumId="1">
-    <w:nsid w:val="63D81D14"/>
-    <w:multiLevelType w:val="hybridMultilevel"/>
-    <w:tmpl w:val="21680B06"/>
-    <w:lvl w:ilvl="0" w:tplc="0409000F">
+  <w:abstractNum w:abstractNumId="2">
+    <w:lvl w:ilvl="0">
       <w:start w:val="1"/>
       <w:numFmt w:val="decimal"/>
       <w:lvlText w:val="%1."/>
@@ -769,11 +823,8 @@
       <w:pPr>
         <w:ind w:left="720" w:hanging="360"/>
       </w:pPr>
-      <w:rPr>
-        <w:rFonts w:hint="default"/>
-      </w:rPr>
-    </w:lvl>
-    <w:lvl w:ilvl="1" w:tplc="04090019" w:tentative="1">
+    </w:lvl>
+    <w:lvl w:ilvl="1">
       <w:start w:val="1"/>
       <w:numFmt w:val="lowerLetter"/>
       <w:lvlText w:val="%2."/>
@@ -782,7 +833,7 @@
         <w:ind w:left="1440" w:hanging="360"/>
       </w:pPr>
     </w:lvl>
-    <w:lvl w:ilvl="2" w:tplc="0409001B" w:tentative="1">
+    <w:lvl w:ilvl="2">
       <w:start w:val="1"/>
       <w:numFmt w:val="lowerRoman"/>
       <w:lvlText w:val="%3."/>
@@ -791,7 +842,7 @@
         <w:ind w:left="2160" w:hanging="180"/>
       </w:pPr>
     </w:lvl>
-    <w:lvl w:ilvl="3" w:tplc="0409000F" w:tentative="1">
+    <w:lvl w:ilvl="3">
       <w:start w:val="1"/>
       <w:numFmt w:val="decimal"/>
       <w:lvlText w:val="%4."/>
@@ -800,7 +851,7 @@
         <w:ind w:left="2880" w:hanging="360"/>
       </w:pPr>
     </w:lvl>
-    <w:lvl w:ilvl="4" w:tplc="04090019" w:tentative="1">
+    <w:lvl w:ilvl="4">
       <w:start w:val="1"/>
       <w:numFmt w:val="lowerLetter"/>
       <w:lvlText w:val="%5."/>
@@ -809,7 +860,7 @@
         <w:ind w:left="3600" w:hanging="360"/>
       </w:pPr>
     </w:lvl>
-    <w:lvl w:ilvl="5" w:tplc="0409001B" w:tentative="1">
+    <w:lvl w:ilvl="5">
       <w:start w:val="1"/>
       <w:numFmt w:val="lowerRoman"/>
       <w:lvlText w:val="%6."/>
@@ -818,7 +869,7 @@
         <w:ind w:left="4320" w:hanging="180"/>
       </w:pPr>
     </w:lvl>
-    <w:lvl w:ilvl="6" w:tplc="0409000F" w:tentative="1">
+    <w:lvl w:ilvl="6">
       <w:start w:val="1"/>
       <w:numFmt w:val="decimal"/>
       <w:lvlText w:val="%7."/>
@@ -827,7 +878,7 @@
         <w:ind w:left="5040" w:hanging="360"/>
       </w:pPr>
     </w:lvl>
-    <w:lvl w:ilvl="7" w:tplc="04090019" w:tentative="1">
+    <w:lvl w:ilvl="7">
       <w:start w:val="1"/>
       <w:numFmt w:val="lowerLetter"/>
       <w:lvlText w:val="%8."/>
@@ -836,7 +887,7 @@
         <w:ind w:left="5760" w:hanging="360"/>
       </w:pPr>
     </w:lvl>
-    <w:lvl w:ilvl="8" w:tplc="0409001B" w:tentative="1">
+    <w:lvl w:ilvl="8">
       <w:start w:val="1"/>
       <w:numFmt w:val="lowerRoman"/>
       <w:lvlText w:val="%9."/>
@@ -846,39 +897,163 @@
       </w:pPr>
     </w:lvl>
   </w:abstractNum>
+  <w:abstractNum w:abstractNumId="3">
+    <w:lvl w:ilvl="0">
+      <w:start w:val="1"/>
+      <w:numFmt w:val="none"/>
+      <w:suff w:val="nothing"/>
+      <w:lvlText w:val=""/>
+      <w:lvlJc w:val="left"/>
+      <w:pPr>
+        <w:tabs>
+          <w:tab w:val="num" w:pos="432"/>
+        </w:tabs>
+        <w:ind w:left="432" w:hanging="432"/>
+      </w:pPr>
+    </w:lvl>
+    <w:lvl w:ilvl="1">
+      <w:start w:val="1"/>
+      <w:numFmt w:val="none"/>
+      <w:suff w:val="nothing"/>
+      <w:lvlText w:val=""/>
+      <w:lvlJc w:val="left"/>
+      <w:pPr>
+        <w:tabs>
+          <w:tab w:val="num" w:pos="576"/>
+        </w:tabs>
+        <w:ind w:left="576" w:hanging="576"/>
+      </w:pPr>
+    </w:lvl>
+    <w:lvl w:ilvl="2">
+      <w:start w:val="1"/>
+      <w:numFmt w:val="none"/>
+      <w:suff w:val="nothing"/>
+      <w:lvlText w:val=""/>
+      <w:lvlJc w:val="left"/>
+      <w:pPr>
+        <w:tabs>
+          <w:tab w:val="num" w:pos="720"/>
+        </w:tabs>
+        <w:ind w:left="720" w:hanging="720"/>
+      </w:pPr>
+    </w:lvl>
+    <w:lvl w:ilvl="3">
+      <w:start w:val="1"/>
+      <w:numFmt w:val="none"/>
+      <w:suff w:val="nothing"/>
+      <w:lvlText w:val=""/>
+      <w:lvlJc w:val="left"/>
+      <w:pPr>
+        <w:tabs>
+          <w:tab w:val="num" w:pos="864"/>
+        </w:tabs>
+        <w:ind w:left="864" w:hanging="864"/>
+      </w:pPr>
+    </w:lvl>
+    <w:lvl w:ilvl="4">
+      <w:start w:val="1"/>
+      <w:numFmt w:val="none"/>
+      <w:suff w:val="nothing"/>
+      <w:lvlText w:val=""/>
+      <w:lvlJc w:val="left"/>
+      <w:pPr>
+        <w:tabs>
+          <w:tab w:val="num" w:pos="1008"/>
+        </w:tabs>
+        <w:ind w:left="1008" w:hanging="1008"/>
+      </w:pPr>
+    </w:lvl>
+    <w:lvl w:ilvl="5">
+      <w:start w:val="1"/>
+      <w:numFmt w:val="none"/>
+      <w:suff w:val="nothing"/>
+      <w:lvlText w:val=""/>
+      <w:lvlJc w:val="left"/>
+      <w:pPr>
+        <w:tabs>
+          <w:tab w:val="num" w:pos="1152"/>
+        </w:tabs>
+        <w:ind w:left="1152" w:hanging="1152"/>
+      </w:pPr>
+    </w:lvl>
+    <w:lvl w:ilvl="6">
+      <w:start w:val="1"/>
+      <w:numFmt w:val="none"/>
+      <w:suff w:val="nothing"/>
+      <w:lvlText w:val=""/>
+      <w:lvlJc w:val="left"/>
+      <w:pPr>
+        <w:tabs>
+          <w:tab w:val="num" w:pos="1296"/>
+        </w:tabs>
+        <w:ind w:left="1296" w:hanging="1296"/>
+      </w:pPr>
+    </w:lvl>
+    <w:lvl w:ilvl="7">
+      <w:start w:val="1"/>
+      <w:numFmt w:val="none"/>
+      <w:suff w:val="nothing"/>
+      <w:lvlText w:val=""/>
+      <w:lvlJc w:val="left"/>
+      <w:pPr>
+        <w:tabs>
+          <w:tab w:val="num" w:pos="1440"/>
+        </w:tabs>
+        <w:ind w:left="1440" w:hanging="1440"/>
+      </w:pPr>
+    </w:lvl>
+    <w:lvl w:ilvl="8">
+      <w:start w:val="1"/>
+      <w:numFmt w:val="none"/>
+      <w:suff w:val="nothing"/>
+      <w:lvlText w:val=""/>
+      <w:lvlJc w:val="left"/>
+      <w:pPr>
+        <w:tabs>
+          <w:tab w:val="num" w:pos="1584"/>
+        </w:tabs>
+        <w:ind w:left="1584" w:hanging="1584"/>
+      </w:pPr>
+    </w:lvl>
+  </w:abstractNum>
   <w:num w:numId="1">
-    <w:abstractNumId w:val="0"/>
+    <w:abstractNumId w:val="1"/>
   </w:num>
   <w:num w:numId="2">
-    <w:abstractNumId w:val="1"/>
+    <w:abstractNumId w:val="2"/>
+  </w:num>
+  <w:num w:numId="3">
+    <w:abstractNumId w:val="3"/>
   </w:num>
 </w:numbering>
 </file>
 
 <file path=word/styles.xml><?xml version="1.0" encoding="utf-8"?>
-<w:styles xmlns:mc="http://schemas.openxmlformats.org/markup-compatibility/2006" xmlns:r="http://schemas.openxmlformats.org/officeDocument/2006/relationships" xmlns:w="http://schemas.openxmlformats.org/wordprocessingml/2006/main" xmlns:w14="http://schemas.microsoft.com/office/word/2010/wordml" xmlns:w15="http://schemas.microsoft.com/office/word/2012/wordml" mc:Ignorable="w14 w15">
+<w:styles xmlns:w="http://schemas.openxmlformats.org/wordprocessingml/2006/main" xmlns:w14="http://schemas.microsoft.com/office/word/2010/wordml" xmlns:mc="http://schemas.openxmlformats.org/markup-compatibility/2006" mc:Ignorable="w14">
   <w:docDefaults>
     <w:rPrDefault>
       <w:rPr>
-        <w:rFonts w:asciiTheme="minorHAnsi" w:eastAsiaTheme="minorHAnsi" w:hAnsiTheme="minorHAnsi" w:cstheme="minorBidi"/>
+        <w:rFonts w:ascii="Calibri" w:hAnsi="Calibri" w:eastAsia="Calibri" w:cs="" w:asciiTheme="minorHAnsi" w:cstheme="minorBidi" w:eastAsiaTheme="minorHAnsi" w:hAnsiTheme="minorHAnsi"/>
         <w:sz w:val="24"/>
         <w:szCs w:val="24"/>
         <w:lang w:val="en-US" w:eastAsia="en-US" w:bidi="ar-SA"/>
       </w:rPr>
     </w:rPrDefault>
-    <w:pPrDefault/>
+    <w:pPrDefault>
+      <w:pPr/>
+    </w:pPrDefault>
   </w:docDefaults>
   <w:latentStyles w:defLockedState="0" w:defUIPriority="99" w:defSemiHidden="0" w:defUnhideWhenUsed="0" w:defQFormat="0" w:count="382">
     <w:lsdException w:name="Normal" w:uiPriority="0" w:qFormat="1"/>
     <w:lsdException w:name="heading 1" w:uiPriority="9" w:qFormat="1"/>
-    <w:lsdException w:name="heading 2" w:semiHidden="1" w:uiPriority="9" w:unhideWhenUsed="1" w:qFormat="1"/>
-    <w:lsdException w:name="heading 3" w:semiHidden="1" w:uiPriority="9" w:unhideWhenUsed="1" w:qFormat="1"/>
-    <w:lsdException w:name="heading 4" w:semiHidden="1" w:uiPriority="9" w:unhideWhenUsed="1" w:qFormat="1"/>
-    <w:lsdException w:name="heading 5" w:semiHidden="1" w:uiPriority="9" w:unhideWhenUsed="1" w:qFormat="1"/>
-    <w:lsdException w:name="heading 6" w:semiHidden="1" w:uiPriority="9" w:unhideWhenUsed="1" w:qFormat="1"/>
-    <w:lsdException w:name="heading 7" w:semiHidden="1" w:uiPriority="9" w:unhideWhenUsed="1" w:qFormat="1"/>
-    <w:lsdException w:name="heading 8" w:semiHidden="1" w:uiPriority="9" w:unhideWhenUsed="1" w:qFormat="1"/>
-    <w:lsdException w:name="heading 9" w:semiHidden="1" w:uiPriority="9" w:unhideWhenUsed="1" w:qFormat="1"/>
+    <w:lsdException w:name="heading 2" w:uiPriority="9" w:semiHidden="1" w:unhideWhenUsed="1" w:qFormat="1"/>
+    <w:lsdException w:name="heading 3" w:uiPriority="9" w:semiHidden="1" w:unhideWhenUsed="1" w:qFormat="1"/>
+    <w:lsdException w:name="heading 4" w:uiPriority="9" w:semiHidden="1" w:unhideWhenUsed="1" w:qFormat="1"/>
+    <w:lsdException w:name="heading 5" w:uiPriority="9" w:semiHidden="1" w:unhideWhenUsed="1" w:qFormat="1"/>
+    <w:lsdException w:name="heading 6" w:uiPriority="9" w:semiHidden="1" w:unhideWhenUsed="1" w:qFormat="1"/>
+    <w:lsdException w:name="heading 7" w:uiPriority="9" w:semiHidden="1" w:unhideWhenUsed="1" w:qFormat="1"/>
+    <w:lsdException w:name="heading 8" w:uiPriority="9" w:semiHidden="1" w:unhideWhenUsed="1" w:qFormat="1"/>
+    <w:lsdException w:name="heading 9" w:uiPriority="9" w:semiHidden="1" w:unhideWhenUsed="1" w:qFormat="1"/>
     <w:lsdException w:name="index 1" w:semiHidden="1" w:unhideWhenUsed="1"/>
     <w:lsdException w:name="index 2" w:semiHidden="1" w:unhideWhenUsed="1"/>
     <w:lsdException w:name="index 3" w:semiHidden="1" w:unhideWhenUsed="1"/>
@@ -888,22 +1063,22 @@
     <w:lsdException w:name="index 7" w:semiHidden="1" w:unhideWhenUsed="1"/>
     <w:lsdException w:name="index 8" w:semiHidden="1" w:unhideWhenUsed="1"/>
     <w:lsdException w:name="index 9" w:semiHidden="1" w:unhideWhenUsed="1"/>
-    <w:lsdException w:name="toc 1" w:semiHidden="1" w:uiPriority="39" w:unhideWhenUsed="1"/>
-    <w:lsdException w:name="toc 2" w:semiHidden="1" w:uiPriority="39" w:unhideWhenUsed="1"/>
-    <w:lsdException w:name="toc 3" w:semiHidden="1" w:uiPriority="39" w:unhideWhenUsed="1"/>
-    <w:lsdException w:name="toc 4" w:semiHidden="1" w:uiPriority="39" w:unhideWhenUsed="1"/>
-    <w:lsdException w:name="toc 5" w:semiHidden="1" w:uiPriority="39" w:unhideWhenUsed="1"/>
-    <w:lsdException w:name="toc 6" w:semiHidden="1" w:uiPriority="39" w:unhideWhenUsed="1"/>
-    <w:lsdException w:name="toc 7" w:semiHidden="1" w:uiPriority="39" w:unhideWhenUsed="1"/>
-    <w:lsdException w:name="toc 8" w:semiHidden="1" w:uiPriority="39" w:unhideWhenUsed="1"/>
-    <w:lsdException w:name="toc 9" w:semiHidden="1" w:uiPriority="39" w:unhideWhenUsed="1"/>
+    <w:lsdException w:name="toc 1" w:uiPriority="39" w:semiHidden="1" w:unhideWhenUsed="1"/>
+    <w:lsdException w:name="toc 2" w:uiPriority="39" w:semiHidden="1" w:unhideWhenUsed="1"/>
+    <w:lsdException w:name="toc 3" w:uiPriority="39" w:semiHidden="1" w:unhideWhenUsed="1"/>
+    <w:lsdException w:name="toc 4" w:uiPriority="39" w:semiHidden="1" w:unhideWhenUsed="1"/>
+    <w:lsdException w:name="toc 5" w:uiPriority="39" w:semiHidden="1" w:unhideWhenUsed="1"/>
+    <w:lsdException w:name="toc 6" w:uiPriority="39" w:semiHidden="1" w:unhideWhenUsed="1"/>
+    <w:lsdException w:name="toc 7" w:uiPriority="39" w:semiHidden="1" w:unhideWhenUsed="1"/>
+    <w:lsdException w:name="toc 8" w:uiPriority="39" w:semiHidden="1" w:unhideWhenUsed="1"/>
+    <w:lsdException w:name="toc 9" w:uiPriority="39" w:semiHidden="1" w:unhideWhenUsed="1"/>
     <w:lsdException w:name="Normal Indent" w:semiHidden="1" w:unhideWhenUsed="1"/>
     <w:lsdException w:name="footnote text" w:semiHidden="1" w:unhideWhenUsed="1"/>
     <w:lsdException w:name="annotation text" w:semiHidden="1" w:unhideWhenUsed="1"/>
     <w:lsdException w:name="header" w:semiHidden="1" w:unhideWhenUsed="1"/>
     <w:lsdException w:name="footer" w:semiHidden="1" w:unhideWhenUsed="1"/>
     <w:lsdException w:name="index heading" w:semiHidden="1" w:unhideWhenUsed="1"/>
-    <w:lsdException w:name="caption" w:semiHidden="1" w:uiPriority="35" w:unhideWhenUsed="1" w:qFormat="1"/>
+    <w:lsdException w:name="caption" w:uiPriority="35" w:semiHidden="1" w:unhideWhenUsed="1" w:qFormat="1"/>
     <w:lsdException w:name="table of figures" w:semiHidden="1" w:unhideWhenUsed="1"/>
     <w:lsdException w:name="envelope address" w:semiHidden="1" w:unhideWhenUsed="1"/>
     <w:lsdException w:name="envelope return" w:semiHidden="1" w:unhideWhenUsed="1"/>
@@ -934,7 +1109,7 @@
     <w:lsdException w:name="Title" w:uiPriority="10" w:qFormat="1"/>
     <w:lsdException w:name="Closing" w:semiHidden="1" w:unhideWhenUsed="1"/>
     <w:lsdException w:name="Signature" w:semiHidden="1" w:unhideWhenUsed="1"/>
-    <w:lsdException w:name="Default Paragraph Font" w:semiHidden="1" w:uiPriority="1" w:unhideWhenUsed="1"/>
+    <w:lsdException w:name="Default Paragraph Font" w:uiPriority="1" w:semiHidden="1" w:unhideWhenUsed="1"/>
     <w:lsdException w:name="Body Text" w:semiHidden="1" w:unhideWhenUsed="1"/>
     <w:lsdException w:name="Body Text Indent" w:semiHidden="1" w:unhideWhenUsed="1"/>
     <w:lsdException w:name="List Continue" w:semiHidden="1" w:unhideWhenUsed="1"/>
@@ -1143,8 +1318,8 @@
     <w:lsdException w:name="Subtle Reference" w:uiPriority="31" w:qFormat="1"/>
     <w:lsdException w:name="Intense Reference" w:uiPriority="32" w:qFormat="1"/>
     <w:lsdException w:name="Book Title" w:uiPriority="33" w:qFormat="1"/>
-    <w:lsdException w:name="Bibliography" w:semiHidden="1" w:uiPriority="37" w:unhideWhenUsed="1"/>
-    <w:lsdException w:name="TOC Heading" w:semiHidden="1" w:uiPriority="39" w:unhideWhenUsed="1" w:qFormat="1"/>
+    <w:lsdException w:name="Bibliography" w:uiPriority="37" w:semiHidden="1" w:unhideWhenUsed="1"/>
+    <w:lsdException w:name="TOC Heading" w:uiPriority="39" w:semiHidden="1" w:unhideWhenUsed="1" w:qFormat="1"/>
     <w:lsdException w:name="Plain Table 1" w:uiPriority="41"/>
     <w:lsdException w:name="Plain Table 2" w:uiPriority="42"/>
     <w:lsdException w:name="Plain Table 3" w:uiPriority="43"/>
@@ -1252,15 +1427,107 @@
     <w:lsdException w:name="Mention" w:semiHidden="1" w:unhideWhenUsed="1"/>
     <w:lsdException w:name="Smart Hyperlink" w:semiHidden="1" w:unhideWhenUsed="1"/>
   </w:latentStyles>
-  <w:style w:type="paragraph" w:default="1" w:styleId="Normal">
+  <w:style w:type="paragraph" w:styleId="Normal" w:default="1">
     <w:name w:val="Normal"/>
     <w:qFormat/>
+    <w:pPr>
+      <w:widowControl/>
+      <w:bidi w:val="0"/>
+      <w:jc w:val="left"/>
+    </w:pPr>
+    <w:rPr>
+      <w:rFonts w:ascii="Calibri" w:hAnsi="Calibri" w:eastAsia="Calibri" w:cs="" w:asciiTheme="minorHAnsi" w:cstheme="minorBidi" w:eastAsiaTheme="minorHAnsi" w:hAnsiTheme="minorHAnsi"/>
+      <w:color w:val="auto"/>
+      <w:sz w:val="24"/>
+      <w:szCs w:val="24"/>
+      <w:lang w:val="en-US" w:eastAsia="en-US" w:bidi="ar-SA"/>
+    </w:rPr>
   </w:style>
-  <w:style w:type="character" w:default="1" w:styleId="DefaultParagraphFont">
+  <w:style w:type="character" w:styleId="DefaultParagraphFont" w:default="1">
     <w:name w:val="Default Paragraph Font"/>
     <w:uiPriority w:val="1"/>
     <w:semiHidden/>
     <w:unhideWhenUsed/>
+    <w:qFormat/>
+    <w:rPr/>
+  </w:style>
+  <w:style w:type="paragraph" w:styleId="Heading">
+    <w:name w:val="Heading"/>
+    <w:basedOn w:val="Normal"/>
+    <w:next w:val="TextBody"/>
+    <w:qFormat/>
+    <w:pPr>
+      <w:keepNext/>
+      <w:spacing w:before="240" w:after="120"/>
+    </w:pPr>
+    <w:rPr>
+      <w:rFonts w:ascii="Liberation Sans" w:hAnsi="Liberation Sans" w:eastAsia="Noto Sans CJK SC Regular" w:cs="FreeSans"/>
+      <w:sz w:val="28"/>
+      <w:szCs w:val="28"/>
+    </w:rPr>
+  </w:style>
+  <w:style w:type="paragraph" w:styleId="TextBody">
+    <w:name w:val="Body Text"/>
+    <w:basedOn w:val="Normal"/>
+    <w:pPr>
+      <w:spacing w:lineRule="auto" w:line="288" w:before="0" w:after="140"/>
+    </w:pPr>
+    <w:rPr/>
+  </w:style>
+  <w:style w:type="paragraph" w:styleId="List">
+    <w:name w:val="List"/>
+    <w:basedOn w:val="TextBody"/>
+    <w:pPr/>
+    <w:rPr>
+      <w:rFonts w:cs="FreeSans"/>
+    </w:rPr>
+  </w:style>
+  <w:style w:type="paragraph" w:styleId="Caption">
+    <w:name w:val="Caption"/>
+    <w:basedOn w:val="Normal"/>
+    <w:qFormat/>
+    <w:pPr>
+      <w:suppressLineNumbers/>
+      <w:spacing w:before="120" w:after="120"/>
+    </w:pPr>
+    <w:rPr>
+      <w:rFonts w:cs="FreeSans"/>
+      <w:i/>
+      <w:iCs/>
+      <w:sz w:val="24"/>
+      <w:szCs w:val="24"/>
+    </w:rPr>
+  </w:style>
+  <w:style w:type="paragraph" w:styleId="Index">
+    <w:name w:val="Index"/>
+    <w:basedOn w:val="Normal"/>
+    <w:qFormat/>
+    <w:pPr>
+      <w:suppressLineNumbers/>
+    </w:pPr>
+    <w:rPr>
+      <w:rFonts w:cs="FreeSans"/>
+    </w:rPr>
+  </w:style>
+  <w:style w:type="paragraph" w:styleId="ListParagraph">
+    <w:name w:val="List Paragraph"/>
+    <w:basedOn w:val="Normal"/>
+    <w:uiPriority w:val="34"/>
+    <w:qFormat/>
+    <w:rsid w:val="00b4062c"/>
+    <w:pPr>
+      <w:spacing w:before="0" w:after="0"/>
+      <w:ind w:left="720" w:hanging="0"/>
+      <w:contextualSpacing/>
+    </w:pPr>
+    <w:rPr/>
+  </w:style>
+  <w:style w:type="numbering" w:styleId="NoList" w:default="1">
+    <w:name w:val="No List"/>
+    <w:uiPriority w:val="99"/>
+    <w:semiHidden/>
+    <w:unhideWhenUsed/>
+    <w:qFormat/>
   </w:style>
   <w:style w:type="table" w:default="1" w:styleId="TableNormal">
     <w:name w:val="Normal Table"/>
@@ -1276,23 +1543,6 @@
         <w:right w:w="108" w:type="dxa"/>
       </w:tblCellMar>
     </w:tblPr>
-  </w:style>
-  <w:style w:type="numbering" w:default="1" w:styleId="NoList">
-    <w:name w:val="No List"/>
-    <w:uiPriority w:val="99"/>
-    <w:semiHidden/>
-    <w:unhideWhenUsed/>
-  </w:style>
-  <w:style w:type="paragraph" w:styleId="ListParagraph">
-    <w:name w:val="List Paragraph"/>
-    <w:basedOn w:val="Normal"/>
-    <w:uiPriority w:val="34"/>
-    <w:qFormat/>
-    <w:rsid w:val="00B4062C"/>
-    <w:pPr>
-      <w:ind w:left="720"/>
-      <w:contextualSpacing/>
-    </w:pPr>
   </w:style>
 </w:styles>
 </file>

</xml_diff>

<commit_message>
Modules 9, 10 and 11 passed successfully.
</commit_message>
<xml_diff>
--- a/RunMeDocument.docx
+++ b/RunMeDocument.docx
@@ -1,13 +1,12 @@
 
 <file path=word/document.xml><?xml version="1.0" encoding="utf-8"?>
-<w:document xmlns:o="urn:schemas-microsoft-com:office:office" xmlns:r="http://schemas.openxmlformats.org/officeDocument/2006/relationships" xmlns:v="urn:schemas-microsoft-com:vml" xmlns:w="http://schemas.openxmlformats.org/wordprocessingml/2006/main" xmlns:w10="urn:schemas-microsoft-com:office:word" xmlns:wp="http://schemas.openxmlformats.org/drawingml/2006/wordprocessingDrawing" xmlns:wps="http://schemas.microsoft.com/office/word/2010/wordprocessingShape" xmlns:wpg="http://schemas.microsoft.com/office/word/2010/wordprocessingGroup" xmlns:mc="http://schemas.openxmlformats.org/markup-compatibility/2006" xmlns:wp14="http://schemas.microsoft.com/office/word/2010/wordprocessingDrawing" xmlns:w14="http://schemas.microsoft.com/office/word/2010/wordml" mc:Ignorable="w14 wp14">
+<w:document xmlns:o="urn:schemas-microsoft-com:office:office" xmlns:r="http://schemas.openxmlformats.org/officeDocument/2006/relationships" xmlns:v="urn:schemas-microsoft-com:vml" xmlns:w="http://schemas.openxmlformats.org/wordprocessingml/2006/main" xmlns:w10="urn:schemas-microsoft-com:office:word" xmlns:wp="http://schemas.openxmlformats.org/drawingml/2006/wordprocessingDrawing">
   <w:body>
     <w:p>
       <w:pPr>
         <w:pStyle w:val="Normal"/>
         <w:jc w:val="center"/>
         <w:rPr>
-          <w:b/>
           <w:b/>
           <w:u w:val="single"/>
         </w:rPr>
@@ -50,7 +49,9 @@
           <w:ilvl w:val="0"/>
           <w:numId w:val="1"/>
         </w:numPr>
-        <w:rPr/>
+        <w:rPr>
+          <w:b/>
+        </w:rPr>
       </w:pPr>
       <w:r>
         <w:rPr/>
@@ -71,7 +72,9 @@
           <w:ilvl w:val="0"/>
           <w:numId w:val="1"/>
         </w:numPr>
-        <w:rPr/>
+        <w:rPr>
+          <w:b/>
+        </w:rPr>
       </w:pPr>
       <w:r>
         <w:rPr/>
@@ -110,7 +113,7 @@
           <wp:inline distT="0" distB="1270" distL="0" distR="12700">
             <wp:extent cx="5727700" cy="3580130"/>
             <wp:effectExtent l="0" t="0" r="0" b="0"/>
-            <wp:docPr id="1" name="Picture 1" descr=""/>
+            <wp:docPr id="0" name="Picture" descr=""/>
             <wp:cNvGraphicFramePr>
               <a:graphicFrameLocks xmlns:a="http://schemas.openxmlformats.org/drawingml/2006/main" noChangeAspect="1"/>
             </wp:cNvGraphicFramePr>
@@ -118,7 +121,7 @@
               <a:graphicData uri="http://schemas.openxmlformats.org/drawingml/2006/picture">
                 <pic:pic xmlns:pic="http://schemas.openxmlformats.org/drawingml/2006/picture">
                   <pic:nvPicPr>
-                    <pic:cNvPr id="1" name="Picture 1" descr=""/>
+                    <pic:cNvPr id="0" name="Picture" descr=""/>
                     <pic:cNvPicPr>
                       <a:picLocks noChangeAspect="1" noChangeArrowheads="1"/>
                     </pic:cNvPicPr>
@@ -137,6 +140,13 @@
                     <a:prstGeom prst="rect">
                       <a:avLst/>
                     </a:prstGeom>
+                    <a:noFill/>
+                    <a:ln w="9525">
+                      <a:noFill/>
+                      <a:miter lim="800000"/>
+                      <a:headEnd/>
+                      <a:tailEnd/>
+                    </a:ln>
                   </pic:spPr>
                 </pic:pic>
               </a:graphicData>
@@ -181,7 +191,7 @@
           <wp:inline distT="0" distB="3810" distL="0" distR="12700">
             <wp:extent cx="5727700" cy="4187190"/>
             <wp:effectExtent l="0" t="0" r="0" b="0"/>
-            <wp:docPr id="2" name="Picture 2" descr=""/>
+            <wp:docPr id="1" name="Picture" descr=""/>
             <wp:cNvGraphicFramePr>
               <a:graphicFrameLocks xmlns:a="http://schemas.openxmlformats.org/drawingml/2006/main" noChangeAspect="1"/>
             </wp:cNvGraphicFramePr>
@@ -189,7 +199,7 @@
               <a:graphicData uri="http://schemas.openxmlformats.org/drawingml/2006/picture">
                 <pic:pic xmlns:pic="http://schemas.openxmlformats.org/drawingml/2006/picture">
                   <pic:nvPicPr>
-                    <pic:cNvPr id="2" name="Picture 2" descr=""/>
+                    <pic:cNvPr id="1" name="Picture" descr=""/>
                     <pic:cNvPicPr>
                       <a:picLocks noChangeAspect="1" noChangeArrowheads="1"/>
                     </pic:cNvPicPr>
@@ -208,6 +218,13 @@
                     <a:prstGeom prst="rect">
                       <a:avLst/>
                     </a:prstGeom>
+                    <a:noFill/>
+                    <a:ln w="9525">
+                      <a:noFill/>
+                      <a:miter lim="800000"/>
+                      <a:headEnd/>
+                      <a:tailEnd/>
+                    </a:ln>
                   </pic:spPr>
                 </pic:pic>
               </a:graphicData>
@@ -294,27 +311,27 @@
       <w:pPr>
         <w:pStyle w:val="ListParagraph"/>
         <w:numPr>
-          <w:ilvl w:val="1"/>
+          <w:ilvl w:val="0"/>
           <w:numId w:val="1"/>
         </w:numPr>
         <w:rPr/>
       </w:pPr>
       <w:r>
         <w:rPr/>
-        <w:t>Parameter name suitename value would be: SanitySuite.xml</w:t>
-      </w:r>
-      <w:r>
-        <w:rPr/>
-        <w:br/>
-        <w:br/>
-      </w:r>
-      <w:r>
-        <w:rPr/>
+        <w:t>To add parameter in IntelliJ IDEA, follow this:</w:t>
         <w:drawing>
-          <wp:inline distT="0" distB="12065" distL="0" distR="12700">
-            <wp:extent cx="5727700" cy="4229735"/>
+          <wp:anchor behindDoc="0" distT="0" distB="0" distL="0" distR="0" simplePos="0" locked="0" layoutInCell="1" allowOverlap="1" relativeHeight="3">
+            <wp:simplePos x="0" y="0"/>
+            <wp:positionH relativeFrom="column">
+              <wp:posOffset>396875</wp:posOffset>
+            </wp:positionH>
+            <wp:positionV relativeFrom="paragraph">
+              <wp:posOffset>326390</wp:posOffset>
+            </wp:positionV>
+            <wp:extent cx="6249035" cy="3573780"/>
             <wp:effectExtent l="0" t="0" r="0" b="0"/>
-            <wp:docPr id="3" name="Picture 3" descr=""/>
+            <wp:wrapSquare wrapText="largest"/>
+            <wp:docPr id="2" name="Picture" descr=""/>
             <wp:cNvGraphicFramePr>
               <a:graphicFrameLocks xmlns:a="http://schemas.openxmlformats.org/drawingml/2006/main" noChangeAspect="1"/>
             </wp:cNvGraphicFramePr>
@@ -322,7 +339,7 @@
               <a:graphicData uri="http://schemas.openxmlformats.org/drawingml/2006/picture">
                 <pic:pic xmlns:pic="http://schemas.openxmlformats.org/drawingml/2006/picture">
                   <pic:nvPicPr>
-                    <pic:cNvPr id="3" name="Picture 3" descr=""/>
+                    <pic:cNvPr id="2" name="Picture" descr=""/>
                     <pic:cNvPicPr>
                       <a:picLocks noChangeAspect="1" noChangeArrowheads="1"/>
                     </pic:cNvPicPr>
@@ -336,11 +353,81 @@
                   <pic:spPr bwMode="auto">
                     <a:xfrm>
                       <a:off x="0" y="0"/>
+                      <a:ext cx="6249035" cy="3573780"/>
+                    </a:xfrm>
+                    <a:prstGeom prst="rect">
+                      <a:avLst/>
+                    </a:prstGeom>
+                    <a:noFill/>
+                    <a:ln w="9525">
+                      <a:noFill/>
+                      <a:miter lim="800000"/>
+                      <a:headEnd/>
+                      <a:tailEnd/>
+                    </a:ln>
+                  </pic:spPr>
+                </pic:pic>
+              </a:graphicData>
+            </a:graphic>
+          </wp:anchor>
+        </w:drawing>
+      </w:r>
+    </w:p>
+    <w:p>
+      <w:pPr>
+        <w:pStyle w:val="ListParagraph"/>
+        <w:numPr>
+          <w:ilvl w:val="1"/>
+          <w:numId w:val="1"/>
+        </w:numPr>
+        <w:rPr/>
+      </w:pPr>
+      <w:r>
+        <w:rPr/>
+        <w:t>Parameter name suitename value would be: SanitySuite.xml</w:t>
+        <w:br/>
+        <w:br/>
+      </w:r>
+      <w:r>
+        <w:rPr/>
+        <w:drawing>
+          <wp:inline distT="0" distB="12065" distL="0" distR="12700">
+            <wp:extent cx="5727700" cy="4229735"/>
+            <wp:effectExtent l="0" t="0" r="0" b="0"/>
+            <wp:docPr id="3" name="Picture" descr=""/>
+            <wp:cNvGraphicFramePr>
+              <a:graphicFrameLocks xmlns:a="http://schemas.openxmlformats.org/drawingml/2006/main" noChangeAspect="1"/>
+            </wp:cNvGraphicFramePr>
+            <a:graphic xmlns:a="http://schemas.openxmlformats.org/drawingml/2006/main">
+              <a:graphicData uri="http://schemas.openxmlformats.org/drawingml/2006/picture">
+                <pic:pic xmlns:pic="http://schemas.openxmlformats.org/drawingml/2006/picture">
+                  <pic:nvPicPr>
+                    <pic:cNvPr id="3" name="Picture" descr=""/>
+                    <pic:cNvPicPr>
+                      <a:picLocks noChangeAspect="1" noChangeArrowheads="1"/>
+                    </pic:cNvPicPr>
+                  </pic:nvPicPr>
+                  <pic:blipFill>
+                    <a:blip r:embed="rId5"/>
+                    <a:stretch>
+                      <a:fillRect/>
+                    </a:stretch>
+                  </pic:blipFill>
+                  <pic:spPr bwMode="auto">
+                    <a:xfrm>
+                      <a:off x="0" y="0"/>
                       <a:ext cx="5727700" cy="4229735"/>
                     </a:xfrm>
                     <a:prstGeom prst="rect">
                       <a:avLst/>
                     </a:prstGeom>
+                    <a:noFill/>
+                    <a:ln w="9525">
+                      <a:noFill/>
+                      <a:miter lim="800000"/>
+                      <a:headEnd/>
+                      <a:tailEnd/>
+                    </a:ln>
                   </pic:spPr>
                 </pic:pic>
               </a:graphicData>
@@ -432,7 +519,9 @@
           <w:ilvl w:val="0"/>
           <w:numId w:val="2"/>
         </w:numPr>
-        <w:rPr/>
+        <w:rPr>
+          <w:b/>
+        </w:rPr>
       </w:pPr>
       <w:r>
         <w:rPr/>
@@ -453,7 +542,9 @@
           <w:ilvl w:val="0"/>
           <w:numId w:val="2"/>
         </w:numPr>
-        <w:rPr/>
+        <w:rPr>
+          <w:b/>
+        </w:rPr>
       </w:pPr>
       <w:r>
         <w:rPr/>
@@ -474,7 +565,9 @@
           <w:ilvl w:val="0"/>
           <w:numId w:val="2"/>
         </w:numPr>
-        <w:rPr/>
+        <w:rPr>
+          <w:b/>
+        </w:rPr>
       </w:pPr>
       <w:r>
         <w:rPr/>
@@ -1029,11 +1122,11 @@
 </file>
 
 <file path=word/styles.xml><?xml version="1.0" encoding="utf-8"?>
-<w:styles xmlns:w="http://schemas.openxmlformats.org/wordprocessingml/2006/main" xmlns:w14="http://schemas.microsoft.com/office/word/2010/wordml" xmlns:mc="http://schemas.openxmlformats.org/markup-compatibility/2006" mc:Ignorable="w14">
+<w:styles xmlns:w="http://schemas.openxmlformats.org/wordprocessingml/2006/main">
   <w:docDefaults>
     <w:rPrDefault>
       <w:rPr>
-        <w:rFonts w:ascii="Calibri" w:hAnsi="Calibri" w:eastAsia="Calibri" w:cs="" w:asciiTheme="minorHAnsi" w:cstheme="minorBidi" w:eastAsiaTheme="minorHAnsi" w:hAnsiTheme="minorHAnsi"/>
+        <w:rFonts w:ascii="Calibri" w:hAnsi="Calibri" w:eastAsia="Calibri" w:cs=""/>
         <w:sz w:val="24"/>
         <w:szCs w:val="24"/>
         <w:lang w:val="en-US" w:eastAsia="en-US" w:bidi="ar-SA"/>
@@ -1043,401 +1136,402 @@
       <w:pPr/>
     </w:pPrDefault>
   </w:docDefaults>
-  <w:latentStyles w:defLockedState="0" w:defUIPriority="99" w:defSemiHidden="0" w:defUnhideWhenUsed="0" w:defQFormat="0" w:count="382">
-    <w:lsdException w:name="Normal" w:uiPriority="0" w:qFormat="1"/>
-    <w:lsdException w:name="heading 1" w:uiPriority="9" w:qFormat="1"/>
-    <w:lsdException w:name="heading 2" w:uiPriority="9" w:semiHidden="1" w:unhideWhenUsed="1" w:qFormat="1"/>
-    <w:lsdException w:name="heading 3" w:uiPriority="9" w:semiHidden="1" w:unhideWhenUsed="1" w:qFormat="1"/>
-    <w:lsdException w:name="heading 4" w:uiPriority="9" w:semiHidden="1" w:unhideWhenUsed="1" w:qFormat="1"/>
-    <w:lsdException w:name="heading 5" w:uiPriority="9" w:semiHidden="1" w:unhideWhenUsed="1" w:qFormat="1"/>
-    <w:lsdException w:name="heading 6" w:uiPriority="9" w:semiHidden="1" w:unhideWhenUsed="1" w:qFormat="1"/>
-    <w:lsdException w:name="heading 7" w:uiPriority="9" w:semiHidden="1" w:unhideWhenUsed="1" w:qFormat="1"/>
-    <w:lsdException w:name="heading 8" w:uiPriority="9" w:semiHidden="1" w:unhideWhenUsed="1" w:qFormat="1"/>
-    <w:lsdException w:name="heading 9" w:uiPriority="9" w:semiHidden="1" w:unhideWhenUsed="1" w:qFormat="1"/>
-    <w:lsdException w:name="index 1" w:semiHidden="1" w:unhideWhenUsed="1"/>
-    <w:lsdException w:name="index 2" w:semiHidden="1" w:unhideWhenUsed="1"/>
-    <w:lsdException w:name="index 3" w:semiHidden="1" w:unhideWhenUsed="1"/>
-    <w:lsdException w:name="index 4" w:semiHidden="1" w:unhideWhenUsed="1"/>
-    <w:lsdException w:name="index 5" w:semiHidden="1" w:unhideWhenUsed="1"/>
-    <w:lsdException w:name="index 6" w:semiHidden="1" w:unhideWhenUsed="1"/>
-    <w:lsdException w:name="index 7" w:semiHidden="1" w:unhideWhenUsed="1"/>
-    <w:lsdException w:name="index 8" w:semiHidden="1" w:unhideWhenUsed="1"/>
-    <w:lsdException w:name="index 9" w:semiHidden="1" w:unhideWhenUsed="1"/>
-    <w:lsdException w:name="toc 1" w:uiPriority="39" w:semiHidden="1" w:unhideWhenUsed="1"/>
-    <w:lsdException w:name="toc 2" w:uiPriority="39" w:semiHidden="1" w:unhideWhenUsed="1"/>
-    <w:lsdException w:name="toc 3" w:uiPriority="39" w:semiHidden="1" w:unhideWhenUsed="1"/>
-    <w:lsdException w:name="toc 4" w:uiPriority="39" w:semiHidden="1" w:unhideWhenUsed="1"/>
-    <w:lsdException w:name="toc 5" w:uiPriority="39" w:semiHidden="1" w:unhideWhenUsed="1"/>
-    <w:lsdException w:name="toc 6" w:uiPriority="39" w:semiHidden="1" w:unhideWhenUsed="1"/>
-    <w:lsdException w:name="toc 7" w:uiPriority="39" w:semiHidden="1" w:unhideWhenUsed="1"/>
-    <w:lsdException w:name="toc 8" w:uiPriority="39" w:semiHidden="1" w:unhideWhenUsed="1"/>
-    <w:lsdException w:name="toc 9" w:uiPriority="39" w:semiHidden="1" w:unhideWhenUsed="1"/>
-    <w:lsdException w:name="Normal Indent" w:semiHidden="1" w:unhideWhenUsed="1"/>
-    <w:lsdException w:name="footnote text" w:semiHidden="1" w:unhideWhenUsed="1"/>
-    <w:lsdException w:name="annotation text" w:semiHidden="1" w:unhideWhenUsed="1"/>
-    <w:lsdException w:name="header" w:semiHidden="1" w:unhideWhenUsed="1"/>
-    <w:lsdException w:name="footer" w:semiHidden="1" w:unhideWhenUsed="1"/>
-    <w:lsdException w:name="index heading" w:semiHidden="1" w:unhideWhenUsed="1"/>
-    <w:lsdException w:name="caption" w:uiPriority="35" w:semiHidden="1" w:unhideWhenUsed="1" w:qFormat="1"/>
-    <w:lsdException w:name="table of figures" w:semiHidden="1" w:unhideWhenUsed="1"/>
-    <w:lsdException w:name="envelope address" w:semiHidden="1" w:unhideWhenUsed="1"/>
-    <w:lsdException w:name="envelope return" w:semiHidden="1" w:unhideWhenUsed="1"/>
-    <w:lsdException w:name="footnote reference" w:semiHidden="1" w:unhideWhenUsed="1"/>
-    <w:lsdException w:name="annotation reference" w:semiHidden="1" w:unhideWhenUsed="1"/>
-    <w:lsdException w:name="line number" w:semiHidden="1" w:unhideWhenUsed="1"/>
-    <w:lsdException w:name="page number" w:semiHidden="1" w:unhideWhenUsed="1"/>
-    <w:lsdException w:name="endnote reference" w:semiHidden="1" w:unhideWhenUsed="1"/>
-    <w:lsdException w:name="endnote text" w:semiHidden="1" w:unhideWhenUsed="1"/>
-    <w:lsdException w:name="table of authorities" w:semiHidden="1" w:unhideWhenUsed="1"/>
-    <w:lsdException w:name="macro" w:semiHidden="1" w:unhideWhenUsed="1"/>
-    <w:lsdException w:name="toa heading" w:semiHidden="1" w:unhideWhenUsed="1"/>
-    <w:lsdException w:name="List" w:semiHidden="1" w:unhideWhenUsed="1"/>
-    <w:lsdException w:name="List Bullet" w:semiHidden="1" w:unhideWhenUsed="1"/>
-    <w:lsdException w:name="List Number" w:semiHidden="1" w:unhideWhenUsed="1"/>
-    <w:lsdException w:name="List 2" w:semiHidden="1" w:unhideWhenUsed="1"/>
-    <w:lsdException w:name="List 3" w:semiHidden="1" w:unhideWhenUsed="1"/>
-    <w:lsdException w:name="List 4" w:semiHidden="1" w:unhideWhenUsed="1"/>
-    <w:lsdException w:name="List 5" w:semiHidden="1" w:unhideWhenUsed="1"/>
-    <w:lsdException w:name="List Bullet 2" w:semiHidden="1" w:unhideWhenUsed="1"/>
-    <w:lsdException w:name="List Bullet 3" w:semiHidden="1" w:unhideWhenUsed="1"/>
-    <w:lsdException w:name="List Bullet 4" w:semiHidden="1" w:unhideWhenUsed="1"/>
-    <w:lsdException w:name="List Bullet 5" w:semiHidden="1" w:unhideWhenUsed="1"/>
-    <w:lsdException w:name="List Number 2" w:semiHidden="1" w:unhideWhenUsed="1"/>
-    <w:lsdException w:name="List Number 3" w:semiHidden="1" w:unhideWhenUsed="1"/>
-    <w:lsdException w:name="List Number 4" w:semiHidden="1" w:unhideWhenUsed="1"/>
-    <w:lsdException w:name="List Number 5" w:semiHidden="1" w:unhideWhenUsed="1"/>
-    <w:lsdException w:name="Title" w:uiPriority="10" w:qFormat="1"/>
-    <w:lsdException w:name="Closing" w:semiHidden="1" w:unhideWhenUsed="1"/>
-    <w:lsdException w:name="Signature" w:semiHidden="1" w:unhideWhenUsed="1"/>
-    <w:lsdException w:name="Default Paragraph Font" w:uiPriority="1" w:semiHidden="1" w:unhideWhenUsed="1"/>
-    <w:lsdException w:name="Body Text" w:semiHidden="1" w:unhideWhenUsed="1"/>
-    <w:lsdException w:name="Body Text Indent" w:semiHidden="1" w:unhideWhenUsed="1"/>
-    <w:lsdException w:name="List Continue" w:semiHidden="1" w:unhideWhenUsed="1"/>
-    <w:lsdException w:name="List Continue 2" w:semiHidden="1" w:unhideWhenUsed="1"/>
-    <w:lsdException w:name="List Continue 3" w:semiHidden="1" w:unhideWhenUsed="1"/>
-    <w:lsdException w:name="List Continue 4" w:semiHidden="1" w:unhideWhenUsed="1"/>
-    <w:lsdException w:name="List Continue 5" w:semiHidden="1" w:unhideWhenUsed="1"/>
-    <w:lsdException w:name="Message Header" w:semiHidden="1" w:unhideWhenUsed="1"/>
-    <w:lsdException w:name="Subtitle" w:uiPriority="11" w:qFormat="1"/>
-    <w:lsdException w:name="Salutation" w:semiHidden="1" w:unhideWhenUsed="1"/>
-    <w:lsdException w:name="Date" w:semiHidden="1" w:unhideWhenUsed="1"/>
-    <w:lsdException w:name="Body Text First Indent" w:semiHidden="1" w:unhideWhenUsed="1"/>
-    <w:lsdException w:name="Body Text First Indent 2" w:semiHidden="1" w:unhideWhenUsed="1"/>
-    <w:lsdException w:name="Note Heading" w:semiHidden="1" w:unhideWhenUsed="1"/>
-    <w:lsdException w:name="Body Text 2" w:semiHidden="1" w:unhideWhenUsed="1"/>
-    <w:lsdException w:name="Body Text 3" w:semiHidden="1" w:unhideWhenUsed="1"/>
-    <w:lsdException w:name="Body Text Indent 2" w:semiHidden="1" w:unhideWhenUsed="1"/>
-    <w:lsdException w:name="Body Text Indent 3" w:semiHidden="1" w:unhideWhenUsed="1"/>
-    <w:lsdException w:name="Block Text" w:semiHidden="1" w:unhideWhenUsed="1"/>
-    <w:lsdException w:name="Hyperlink" w:semiHidden="1" w:unhideWhenUsed="1"/>
-    <w:lsdException w:name="FollowedHyperlink" w:semiHidden="1" w:unhideWhenUsed="1"/>
-    <w:lsdException w:name="Strong" w:uiPriority="22" w:qFormat="1"/>
-    <w:lsdException w:name="Emphasis" w:uiPriority="20" w:qFormat="1"/>
-    <w:lsdException w:name="Document Map" w:semiHidden="1" w:unhideWhenUsed="1"/>
-    <w:lsdException w:name="Plain Text" w:semiHidden="1" w:unhideWhenUsed="1"/>
-    <w:lsdException w:name="E-mail Signature" w:semiHidden="1" w:unhideWhenUsed="1"/>
-    <w:lsdException w:name="HTML Top of Form" w:semiHidden="1" w:unhideWhenUsed="1"/>
-    <w:lsdException w:name="HTML Bottom of Form" w:semiHidden="1" w:unhideWhenUsed="1"/>
-    <w:lsdException w:name="Normal (Web)" w:semiHidden="1" w:unhideWhenUsed="1"/>
-    <w:lsdException w:name="HTML Acronym" w:semiHidden="1" w:unhideWhenUsed="1"/>
-    <w:lsdException w:name="HTML Address" w:semiHidden="1" w:unhideWhenUsed="1"/>
-    <w:lsdException w:name="HTML Cite" w:semiHidden="1" w:unhideWhenUsed="1"/>
-    <w:lsdException w:name="HTML Code" w:semiHidden="1" w:unhideWhenUsed="1"/>
-    <w:lsdException w:name="HTML Definition" w:semiHidden="1" w:unhideWhenUsed="1"/>
-    <w:lsdException w:name="HTML Keyboard" w:semiHidden="1" w:unhideWhenUsed="1"/>
-    <w:lsdException w:name="HTML Preformatted" w:semiHidden="1" w:unhideWhenUsed="1"/>
-    <w:lsdException w:name="HTML Sample" w:semiHidden="1" w:unhideWhenUsed="1"/>
-    <w:lsdException w:name="HTML Typewriter" w:semiHidden="1" w:unhideWhenUsed="1"/>
-    <w:lsdException w:name="HTML Variable" w:semiHidden="1" w:unhideWhenUsed="1"/>
-    <w:lsdException w:name="Normal Table" w:semiHidden="1" w:unhideWhenUsed="1"/>
-    <w:lsdException w:name="annotation subject" w:semiHidden="1" w:unhideWhenUsed="1"/>
-    <w:lsdException w:name="No List" w:semiHidden="1" w:unhideWhenUsed="1"/>
-    <w:lsdException w:name="Outline List 1" w:semiHidden="1" w:unhideWhenUsed="1"/>
-    <w:lsdException w:name="Outline List 2" w:semiHidden="1" w:unhideWhenUsed="1"/>
-    <w:lsdException w:name="Outline List 3" w:semiHidden="1" w:unhideWhenUsed="1"/>
-    <w:lsdException w:name="Table Simple 1" w:semiHidden="1" w:unhideWhenUsed="1"/>
-    <w:lsdException w:name="Table Simple 2" w:semiHidden="1" w:unhideWhenUsed="1"/>
-    <w:lsdException w:name="Table Simple 3" w:semiHidden="1" w:unhideWhenUsed="1"/>
-    <w:lsdException w:name="Table Classic 1" w:semiHidden="1" w:unhideWhenUsed="1"/>
-    <w:lsdException w:name="Table Classic 2" w:semiHidden="1" w:unhideWhenUsed="1"/>
-    <w:lsdException w:name="Table Classic 3" w:semiHidden="1" w:unhideWhenUsed="1"/>
-    <w:lsdException w:name="Table Classic 4" w:semiHidden="1" w:unhideWhenUsed="1"/>
-    <w:lsdException w:name="Table Colorful 1" w:semiHidden="1" w:unhideWhenUsed="1"/>
-    <w:lsdException w:name="Table Colorful 2" w:semiHidden="1" w:unhideWhenUsed="1"/>
-    <w:lsdException w:name="Table Colorful 3" w:semiHidden="1" w:unhideWhenUsed="1"/>
-    <w:lsdException w:name="Table Columns 1" w:semiHidden="1" w:unhideWhenUsed="1"/>
-    <w:lsdException w:name="Table Columns 2" w:semiHidden="1" w:unhideWhenUsed="1"/>
-    <w:lsdException w:name="Table Columns 3" w:semiHidden="1" w:unhideWhenUsed="1"/>
-    <w:lsdException w:name="Table Columns 4" w:semiHidden="1" w:unhideWhenUsed="1"/>
-    <w:lsdException w:name="Table Columns 5" w:semiHidden="1" w:unhideWhenUsed="1"/>
-    <w:lsdException w:name="Table Grid 1" w:semiHidden="1" w:unhideWhenUsed="1"/>
-    <w:lsdException w:name="Table Grid 2" w:semiHidden="1" w:unhideWhenUsed="1"/>
-    <w:lsdException w:name="Table Grid 3" w:semiHidden="1" w:unhideWhenUsed="1"/>
-    <w:lsdException w:name="Table Grid 4" w:semiHidden="1" w:unhideWhenUsed="1"/>
-    <w:lsdException w:name="Table Grid 5" w:semiHidden="1" w:unhideWhenUsed="1"/>
-    <w:lsdException w:name="Table Grid 6" w:semiHidden="1" w:unhideWhenUsed="1"/>
-    <w:lsdException w:name="Table Grid 7" w:semiHidden="1" w:unhideWhenUsed="1"/>
-    <w:lsdException w:name="Table Grid 8" w:semiHidden="1" w:unhideWhenUsed="1"/>
-    <w:lsdException w:name="Table List 1" w:semiHidden="1" w:unhideWhenUsed="1"/>
-    <w:lsdException w:name="Table List 2" w:semiHidden="1" w:unhideWhenUsed="1"/>
-    <w:lsdException w:name="Table List 3" w:semiHidden="1" w:unhideWhenUsed="1"/>
-    <w:lsdException w:name="Table List 4" w:semiHidden="1" w:unhideWhenUsed="1"/>
-    <w:lsdException w:name="Table List 5" w:semiHidden="1" w:unhideWhenUsed="1"/>
-    <w:lsdException w:name="Table List 6" w:semiHidden="1" w:unhideWhenUsed="1"/>
-    <w:lsdException w:name="Table List 7" w:semiHidden="1" w:unhideWhenUsed="1"/>
-    <w:lsdException w:name="Table List 8" w:semiHidden="1" w:unhideWhenUsed="1"/>
-    <w:lsdException w:name="Table 3D effects 1" w:semiHidden="1" w:unhideWhenUsed="1"/>
-    <w:lsdException w:name="Table 3D effects 2" w:semiHidden="1" w:unhideWhenUsed="1"/>
-    <w:lsdException w:name="Table 3D effects 3" w:semiHidden="1" w:unhideWhenUsed="1"/>
-    <w:lsdException w:name="Table Contemporary" w:semiHidden="1" w:unhideWhenUsed="1"/>
-    <w:lsdException w:name="Table Elegant" w:semiHidden="1" w:unhideWhenUsed="1"/>
-    <w:lsdException w:name="Table Professional" w:semiHidden="1" w:unhideWhenUsed="1"/>
-    <w:lsdException w:name="Table Subtle 1" w:semiHidden="1" w:unhideWhenUsed="1"/>
-    <w:lsdException w:name="Table Subtle 2" w:semiHidden="1" w:unhideWhenUsed="1"/>
-    <w:lsdException w:name="Table Web 1" w:semiHidden="1" w:unhideWhenUsed="1"/>
-    <w:lsdException w:name="Table Web 2" w:semiHidden="1" w:unhideWhenUsed="1"/>
-    <w:lsdException w:name="Table Web 3" w:semiHidden="1" w:unhideWhenUsed="1"/>
-    <w:lsdException w:name="Balloon Text" w:semiHidden="1" w:unhideWhenUsed="1"/>
-    <w:lsdException w:name="Table Grid" w:uiPriority="39"/>
-    <w:lsdException w:name="Table Theme" w:semiHidden="1" w:unhideWhenUsed="1"/>
-    <w:lsdException w:name="Note Level 1" w:semiHidden="1" w:unhideWhenUsed="1"/>
-    <w:lsdException w:name="Note Level 2" w:semiHidden="1" w:unhideWhenUsed="1"/>
-    <w:lsdException w:name="Note Level 3" w:semiHidden="1" w:unhideWhenUsed="1"/>
-    <w:lsdException w:name="Note Level 4" w:semiHidden="1" w:unhideWhenUsed="1"/>
-    <w:lsdException w:name="Note Level 5" w:semiHidden="1" w:unhideWhenUsed="1"/>
-    <w:lsdException w:name="Note Level 6" w:semiHidden="1" w:unhideWhenUsed="1"/>
-    <w:lsdException w:name="Note Level 7" w:semiHidden="1" w:unhideWhenUsed="1"/>
-    <w:lsdException w:name="Note Level 8" w:semiHidden="1" w:unhideWhenUsed="1"/>
-    <w:lsdException w:name="Note Level 9" w:semiHidden="1" w:unhideWhenUsed="1"/>
-    <w:lsdException w:name="Placeholder Text" w:semiHidden="1"/>
-    <w:lsdException w:name="No Spacing" w:uiPriority="1" w:qFormat="1"/>
-    <w:lsdException w:name="Light Shading" w:uiPriority="60"/>
-    <w:lsdException w:name="Light List" w:uiPriority="61"/>
-    <w:lsdException w:name="Light Grid" w:uiPriority="62"/>
-    <w:lsdException w:name="Medium Shading 1" w:uiPriority="63"/>
-    <w:lsdException w:name="Medium Shading 2" w:uiPriority="64"/>
-    <w:lsdException w:name="Medium List 1" w:uiPriority="65"/>
-    <w:lsdException w:name="Medium List 2" w:uiPriority="66"/>
-    <w:lsdException w:name="Medium Grid 1" w:uiPriority="67"/>
-    <w:lsdException w:name="Medium Grid 2" w:uiPriority="68"/>
-    <w:lsdException w:name="Medium Grid 3" w:uiPriority="69"/>
-    <w:lsdException w:name="Dark List" w:uiPriority="70"/>
-    <w:lsdException w:name="Colorful Shading" w:uiPriority="71"/>
-    <w:lsdException w:name="Colorful List" w:uiPriority="72"/>
-    <w:lsdException w:name="Colorful Grid" w:uiPriority="73"/>
-    <w:lsdException w:name="Light Shading Accent 1" w:uiPriority="60"/>
-    <w:lsdException w:name="Light List Accent 1" w:uiPriority="61"/>
-    <w:lsdException w:name="Light Grid Accent 1" w:uiPriority="62"/>
-    <w:lsdException w:name="Medium Shading 1 Accent 1" w:uiPriority="63"/>
-    <w:lsdException w:name="Medium Shading 2 Accent 1" w:uiPriority="64"/>
-    <w:lsdException w:name="Medium List 1 Accent 1" w:uiPriority="65"/>
-    <w:lsdException w:name="Revision" w:semiHidden="1"/>
-    <w:lsdException w:name="List Paragraph" w:uiPriority="34" w:qFormat="1"/>
-    <w:lsdException w:name="Quote" w:uiPriority="29" w:qFormat="1"/>
-    <w:lsdException w:name="Intense Quote" w:uiPriority="30" w:qFormat="1"/>
-    <w:lsdException w:name="Medium List 2 Accent 1" w:uiPriority="66"/>
-    <w:lsdException w:name="Medium Grid 1 Accent 1" w:uiPriority="67"/>
-    <w:lsdException w:name="Medium Grid 2 Accent 1" w:uiPriority="68"/>
-    <w:lsdException w:name="Medium Grid 3 Accent 1" w:uiPriority="69"/>
-    <w:lsdException w:name="Dark List Accent 1" w:uiPriority="70"/>
-    <w:lsdException w:name="Colorful Shading Accent 1" w:uiPriority="71"/>
-    <w:lsdException w:name="Colorful List Accent 1" w:uiPriority="72"/>
-    <w:lsdException w:name="Colorful Grid Accent 1" w:uiPriority="73"/>
-    <w:lsdException w:name="Light Shading Accent 2" w:uiPriority="60"/>
-    <w:lsdException w:name="Light List Accent 2" w:uiPriority="61"/>
-    <w:lsdException w:name="Light Grid Accent 2" w:uiPriority="62"/>
-    <w:lsdException w:name="Medium Shading 1 Accent 2" w:uiPriority="63"/>
-    <w:lsdException w:name="Medium Shading 2 Accent 2" w:uiPriority="64"/>
-    <w:lsdException w:name="Medium List 1 Accent 2" w:uiPriority="65"/>
-    <w:lsdException w:name="Medium List 2 Accent 2" w:uiPriority="66"/>
-    <w:lsdException w:name="Medium Grid 1 Accent 2" w:uiPriority="67"/>
-    <w:lsdException w:name="Medium Grid 2 Accent 2" w:uiPriority="68"/>
-    <w:lsdException w:name="Medium Grid 3 Accent 2" w:uiPriority="69"/>
-    <w:lsdException w:name="Dark List Accent 2" w:uiPriority="70"/>
-    <w:lsdException w:name="Colorful Shading Accent 2" w:uiPriority="71"/>
-    <w:lsdException w:name="Colorful List Accent 2" w:uiPriority="72"/>
-    <w:lsdException w:name="Colorful Grid Accent 2" w:uiPriority="73"/>
-    <w:lsdException w:name="Light Shading Accent 3" w:uiPriority="60"/>
-    <w:lsdException w:name="Light List Accent 3" w:uiPriority="61"/>
-    <w:lsdException w:name="Light Grid Accent 3" w:uiPriority="62"/>
-    <w:lsdException w:name="Medium Shading 1 Accent 3" w:uiPriority="63"/>
-    <w:lsdException w:name="Medium Shading 2 Accent 3" w:uiPriority="64"/>
-    <w:lsdException w:name="Medium List 1 Accent 3" w:uiPriority="65"/>
-    <w:lsdException w:name="Medium List 2 Accent 3" w:uiPriority="66"/>
-    <w:lsdException w:name="Medium Grid 1 Accent 3" w:uiPriority="67"/>
-    <w:lsdException w:name="Medium Grid 2 Accent 3" w:uiPriority="68"/>
-    <w:lsdException w:name="Medium Grid 3 Accent 3" w:uiPriority="69"/>
-    <w:lsdException w:name="Dark List Accent 3" w:uiPriority="70"/>
-    <w:lsdException w:name="Colorful Shading Accent 3" w:uiPriority="71"/>
-    <w:lsdException w:name="Colorful List Accent 3" w:uiPriority="72"/>
-    <w:lsdException w:name="Colorful Grid Accent 3" w:uiPriority="73"/>
-    <w:lsdException w:name="Light Shading Accent 4" w:uiPriority="60"/>
-    <w:lsdException w:name="Light List Accent 4" w:uiPriority="61"/>
-    <w:lsdException w:name="Light Grid Accent 4" w:uiPriority="62"/>
-    <w:lsdException w:name="Medium Shading 1 Accent 4" w:uiPriority="63"/>
-    <w:lsdException w:name="Medium Shading 2 Accent 4" w:uiPriority="64"/>
-    <w:lsdException w:name="Medium List 1 Accent 4" w:uiPriority="65"/>
-    <w:lsdException w:name="Medium List 2 Accent 4" w:uiPriority="66"/>
-    <w:lsdException w:name="Medium Grid 1 Accent 4" w:uiPriority="67"/>
-    <w:lsdException w:name="Medium Grid 2 Accent 4" w:uiPriority="68"/>
-    <w:lsdException w:name="Medium Grid 3 Accent 4" w:uiPriority="69"/>
-    <w:lsdException w:name="Dark List Accent 4" w:uiPriority="70"/>
-    <w:lsdException w:name="Colorful Shading Accent 4" w:uiPriority="71"/>
-    <w:lsdException w:name="Colorful List Accent 4" w:uiPriority="72"/>
-    <w:lsdException w:name="Colorful Grid Accent 4" w:uiPriority="73"/>
-    <w:lsdException w:name="Light Shading Accent 5" w:uiPriority="60"/>
-    <w:lsdException w:name="Light List Accent 5" w:uiPriority="61"/>
-    <w:lsdException w:name="Light Grid Accent 5" w:uiPriority="62"/>
-    <w:lsdException w:name="Medium Shading 1 Accent 5" w:uiPriority="63"/>
-    <w:lsdException w:name="Medium Shading 2 Accent 5" w:uiPriority="64"/>
-    <w:lsdException w:name="Medium List 1 Accent 5" w:uiPriority="65"/>
-    <w:lsdException w:name="Medium List 2 Accent 5" w:uiPriority="66"/>
-    <w:lsdException w:name="Medium Grid 1 Accent 5" w:uiPriority="67"/>
-    <w:lsdException w:name="Medium Grid 2 Accent 5" w:uiPriority="68"/>
-    <w:lsdException w:name="Medium Grid 3 Accent 5" w:uiPriority="69"/>
-    <w:lsdException w:name="Dark List Accent 5" w:uiPriority="70"/>
-    <w:lsdException w:name="Colorful Shading Accent 5" w:uiPriority="71"/>
-    <w:lsdException w:name="Colorful List Accent 5" w:uiPriority="72"/>
-    <w:lsdException w:name="Colorful Grid Accent 5" w:uiPriority="73"/>
-    <w:lsdException w:name="Light Shading Accent 6" w:uiPriority="60"/>
-    <w:lsdException w:name="Light List Accent 6" w:uiPriority="61"/>
-    <w:lsdException w:name="Light Grid Accent 6" w:uiPriority="62"/>
-    <w:lsdException w:name="Medium Shading 1 Accent 6" w:uiPriority="63"/>
-    <w:lsdException w:name="Medium Shading 2 Accent 6" w:uiPriority="64"/>
-    <w:lsdException w:name="Medium List 1 Accent 6" w:uiPriority="65"/>
-    <w:lsdException w:name="Medium List 2 Accent 6" w:uiPriority="66"/>
-    <w:lsdException w:name="Medium Grid 1 Accent 6" w:uiPriority="67"/>
-    <w:lsdException w:name="Medium Grid 2 Accent 6" w:uiPriority="68"/>
-    <w:lsdException w:name="Medium Grid 3 Accent 6" w:uiPriority="69"/>
-    <w:lsdException w:name="Dark List Accent 6" w:uiPriority="70"/>
-    <w:lsdException w:name="Colorful Shading Accent 6" w:uiPriority="71"/>
-    <w:lsdException w:name="Colorful List Accent 6" w:uiPriority="72"/>
-    <w:lsdException w:name="Colorful Grid Accent 6" w:uiPriority="73"/>
-    <w:lsdException w:name="Subtle Emphasis" w:uiPriority="19" w:qFormat="1"/>
-    <w:lsdException w:name="Intense Emphasis" w:uiPriority="21" w:qFormat="1"/>
-    <w:lsdException w:name="Subtle Reference" w:uiPriority="31" w:qFormat="1"/>
-    <w:lsdException w:name="Intense Reference" w:uiPriority="32" w:qFormat="1"/>
-    <w:lsdException w:name="Book Title" w:uiPriority="33" w:qFormat="1"/>
-    <w:lsdException w:name="Bibliography" w:uiPriority="37" w:semiHidden="1" w:unhideWhenUsed="1"/>
-    <w:lsdException w:name="TOC Heading" w:uiPriority="39" w:semiHidden="1" w:unhideWhenUsed="1" w:qFormat="1"/>
-    <w:lsdException w:name="Plain Table 1" w:uiPriority="41"/>
-    <w:lsdException w:name="Plain Table 2" w:uiPriority="42"/>
-    <w:lsdException w:name="Plain Table 3" w:uiPriority="43"/>
-    <w:lsdException w:name="Plain Table 4" w:uiPriority="44"/>
-    <w:lsdException w:name="Plain Table 5" w:uiPriority="45"/>
-    <w:lsdException w:name="Grid Table Light" w:uiPriority="40"/>
-    <w:lsdException w:name="Grid Table 1 Light" w:uiPriority="46"/>
-    <w:lsdException w:name="Grid Table 2" w:uiPriority="47"/>
-    <w:lsdException w:name="Grid Table 3" w:uiPriority="48"/>
-    <w:lsdException w:name="Grid Table 4" w:uiPriority="49"/>
-    <w:lsdException w:name="Grid Table 5 Dark" w:uiPriority="50"/>
-    <w:lsdException w:name="Grid Table 6 Colorful" w:uiPriority="51"/>
-    <w:lsdException w:name="Grid Table 7 Colorful" w:uiPriority="52"/>
-    <w:lsdException w:name="Grid Table 1 Light Accent 1" w:uiPriority="46"/>
-    <w:lsdException w:name="Grid Table 2 Accent 1" w:uiPriority="47"/>
-    <w:lsdException w:name="Grid Table 3 Accent 1" w:uiPriority="48"/>
-    <w:lsdException w:name="Grid Table 4 Accent 1" w:uiPriority="49"/>
-    <w:lsdException w:name="Grid Table 5 Dark Accent 1" w:uiPriority="50"/>
-    <w:lsdException w:name="Grid Table 6 Colorful Accent 1" w:uiPriority="51"/>
-    <w:lsdException w:name="Grid Table 7 Colorful Accent 1" w:uiPriority="52"/>
-    <w:lsdException w:name="Grid Table 1 Light Accent 2" w:uiPriority="46"/>
-    <w:lsdException w:name="Grid Table 2 Accent 2" w:uiPriority="47"/>
-    <w:lsdException w:name="Grid Table 3 Accent 2" w:uiPriority="48"/>
-    <w:lsdException w:name="Grid Table 4 Accent 2" w:uiPriority="49"/>
-    <w:lsdException w:name="Grid Table 5 Dark Accent 2" w:uiPriority="50"/>
-    <w:lsdException w:name="Grid Table 6 Colorful Accent 2" w:uiPriority="51"/>
-    <w:lsdException w:name="Grid Table 7 Colorful Accent 2" w:uiPriority="52"/>
-    <w:lsdException w:name="Grid Table 1 Light Accent 3" w:uiPriority="46"/>
-    <w:lsdException w:name="Grid Table 2 Accent 3" w:uiPriority="47"/>
-    <w:lsdException w:name="Grid Table 3 Accent 3" w:uiPriority="48"/>
-    <w:lsdException w:name="Grid Table 4 Accent 3" w:uiPriority="49"/>
-    <w:lsdException w:name="Grid Table 5 Dark Accent 3" w:uiPriority="50"/>
-    <w:lsdException w:name="Grid Table 6 Colorful Accent 3" w:uiPriority="51"/>
-    <w:lsdException w:name="Grid Table 7 Colorful Accent 3" w:uiPriority="52"/>
-    <w:lsdException w:name="Grid Table 1 Light Accent 4" w:uiPriority="46"/>
-    <w:lsdException w:name="Grid Table 2 Accent 4" w:uiPriority="47"/>
-    <w:lsdException w:name="Grid Table 3 Accent 4" w:uiPriority="48"/>
-    <w:lsdException w:name="Grid Table 4 Accent 4" w:uiPriority="49"/>
-    <w:lsdException w:name="Grid Table 5 Dark Accent 4" w:uiPriority="50"/>
-    <w:lsdException w:name="Grid Table 6 Colorful Accent 4" w:uiPriority="51"/>
-    <w:lsdException w:name="Grid Table 7 Colorful Accent 4" w:uiPriority="52"/>
-    <w:lsdException w:name="Grid Table 1 Light Accent 5" w:uiPriority="46"/>
-    <w:lsdException w:name="Grid Table 2 Accent 5" w:uiPriority="47"/>
-    <w:lsdException w:name="Grid Table 3 Accent 5" w:uiPriority="48"/>
-    <w:lsdException w:name="Grid Table 4 Accent 5" w:uiPriority="49"/>
-    <w:lsdException w:name="Grid Table 5 Dark Accent 5" w:uiPriority="50"/>
-    <w:lsdException w:name="Grid Table 6 Colorful Accent 5" w:uiPriority="51"/>
-    <w:lsdException w:name="Grid Table 7 Colorful Accent 5" w:uiPriority="52"/>
-    <w:lsdException w:name="Grid Table 1 Light Accent 6" w:uiPriority="46"/>
-    <w:lsdException w:name="Grid Table 2 Accent 6" w:uiPriority="47"/>
-    <w:lsdException w:name="Grid Table 3 Accent 6" w:uiPriority="48"/>
-    <w:lsdException w:name="Grid Table 4 Accent 6" w:uiPriority="49"/>
-    <w:lsdException w:name="Grid Table 5 Dark Accent 6" w:uiPriority="50"/>
-    <w:lsdException w:name="Grid Table 6 Colorful Accent 6" w:uiPriority="51"/>
-    <w:lsdException w:name="Grid Table 7 Colorful Accent 6" w:uiPriority="52"/>
-    <w:lsdException w:name="List Table 1 Light" w:uiPriority="46"/>
-    <w:lsdException w:name="List Table 2" w:uiPriority="47"/>
-    <w:lsdException w:name="List Table 3" w:uiPriority="48"/>
-    <w:lsdException w:name="List Table 4" w:uiPriority="49"/>
-    <w:lsdException w:name="List Table 5 Dark" w:uiPriority="50"/>
-    <w:lsdException w:name="List Table 6 Colorful" w:uiPriority="51"/>
-    <w:lsdException w:name="List Table 7 Colorful" w:uiPriority="52"/>
-    <w:lsdException w:name="List Table 1 Light Accent 1" w:uiPriority="46"/>
-    <w:lsdException w:name="List Table 2 Accent 1" w:uiPriority="47"/>
-    <w:lsdException w:name="List Table 3 Accent 1" w:uiPriority="48"/>
-    <w:lsdException w:name="List Table 4 Accent 1" w:uiPriority="49"/>
-    <w:lsdException w:name="List Table 5 Dark Accent 1" w:uiPriority="50"/>
-    <w:lsdException w:name="List Table 6 Colorful Accent 1" w:uiPriority="51"/>
-    <w:lsdException w:name="List Table 7 Colorful Accent 1" w:uiPriority="52"/>
-    <w:lsdException w:name="List Table 1 Light Accent 2" w:uiPriority="46"/>
-    <w:lsdException w:name="List Table 2 Accent 2" w:uiPriority="47"/>
-    <w:lsdException w:name="List Table 3 Accent 2" w:uiPriority="48"/>
-    <w:lsdException w:name="List Table 4 Accent 2" w:uiPriority="49"/>
-    <w:lsdException w:name="List Table 5 Dark Accent 2" w:uiPriority="50"/>
-    <w:lsdException w:name="List Table 6 Colorful Accent 2" w:uiPriority="51"/>
-    <w:lsdException w:name="List Table 7 Colorful Accent 2" w:uiPriority="52"/>
-    <w:lsdException w:name="List Table 1 Light Accent 3" w:uiPriority="46"/>
-    <w:lsdException w:name="List Table 2 Accent 3" w:uiPriority="47"/>
-    <w:lsdException w:name="List Table 3 Accent 3" w:uiPriority="48"/>
-    <w:lsdException w:name="List Table 4 Accent 3" w:uiPriority="49"/>
-    <w:lsdException w:name="List Table 5 Dark Accent 3" w:uiPriority="50"/>
-    <w:lsdException w:name="List Table 6 Colorful Accent 3" w:uiPriority="51"/>
-    <w:lsdException w:name="List Table 7 Colorful Accent 3" w:uiPriority="52"/>
-    <w:lsdException w:name="List Table 1 Light Accent 4" w:uiPriority="46"/>
-    <w:lsdException w:name="List Table 2 Accent 4" w:uiPriority="47"/>
-    <w:lsdException w:name="List Table 3 Accent 4" w:uiPriority="48"/>
-    <w:lsdException w:name="List Table 4 Accent 4" w:uiPriority="49"/>
-    <w:lsdException w:name="List Table 5 Dark Accent 4" w:uiPriority="50"/>
-    <w:lsdException w:name="List Table 6 Colorful Accent 4" w:uiPriority="51"/>
-    <w:lsdException w:name="List Table 7 Colorful Accent 4" w:uiPriority="52"/>
-    <w:lsdException w:name="List Table 1 Light Accent 5" w:uiPriority="46"/>
-    <w:lsdException w:name="List Table 2 Accent 5" w:uiPriority="47"/>
-    <w:lsdException w:name="List Table 3 Accent 5" w:uiPriority="48"/>
-    <w:lsdException w:name="List Table 4 Accent 5" w:uiPriority="49"/>
-    <w:lsdException w:name="List Table 5 Dark Accent 5" w:uiPriority="50"/>
-    <w:lsdException w:name="List Table 6 Colorful Accent 5" w:uiPriority="51"/>
-    <w:lsdException w:name="List Table 7 Colorful Accent 5" w:uiPriority="52"/>
-    <w:lsdException w:name="List Table 1 Light Accent 6" w:uiPriority="46"/>
-    <w:lsdException w:name="List Table 2 Accent 6" w:uiPriority="47"/>
-    <w:lsdException w:name="List Table 3 Accent 6" w:uiPriority="48"/>
-    <w:lsdException w:name="List Table 4 Accent 6" w:uiPriority="49"/>
-    <w:lsdException w:name="List Table 5 Dark Accent 6" w:uiPriority="50"/>
-    <w:lsdException w:name="List Table 6 Colorful Accent 6" w:uiPriority="51"/>
-    <w:lsdException w:name="List Table 7 Colorful Accent 6" w:uiPriority="52"/>
-    <w:lsdException w:name="Mention" w:semiHidden="1" w:unhideWhenUsed="1"/>
-    <w:lsdException w:name="Smart Hyperlink" w:semiHidden="1" w:unhideWhenUsed="1"/>
+  <w:latentStyles w:count="382" w:defQFormat="0" w:defUnhideWhenUsed="0" w:defSemiHidden="0" w:defUIPriority="99" w:defLockedState="0">
+    <w:lsdException w:qFormat="1" w:uiPriority="0" w:name="Normal"/>
+    <w:lsdException w:qFormat="1" w:uiPriority="9" w:name="heading 1"/>
+    <w:lsdException w:qFormat="1" w:semiHidden="1" w:uiPriority="9" w:unhideWhenUsed="1" w:name="heading 2"/>
+    <w:lsdException w:qFormat="1" w:semiHidden="1" w:uiPriority="9" w:unhideWhenUsed="1" w:name="heading 3"/>
+    <w:lsdException w:qFormat="1" w:semiHidden="1" w:uiPriority="9" w:unhideWhenUsed="1" w:name="heading 4"/>
+    <w:lsdException w:qFormat="1" w:semiHidden="1" w:uiPriority="9" w:unhideWhenUsed="1" w:name="heading 5"/>
+    <w:lsdException w:qFormat="1" w:semiHidden="1" w:uiPriority="9" w:unhideWhenUsed="1" w:name="heading 6"/>
+    <w:lsdException w:qFormat="1" w:semiHidden="1" w:uiPriority="9" w:unhideWhenUsed="1" w:name="heading 7"/>
+    <w:lsdException w:qFormat="1" w:semiHidden="1" w:uiPriority="9" w:unhideWhenUsed="1" w:name="heading 8"/>
+    <w:lsdException w:qFormat="1" w:semiHidden="1" w:uiPriority="9" w:unhideWhenUsed="1" w:name="heading 9"/>
+    <w:lsdException w:semiHidden="1" w:unhideWhenUsed="1" w:name="index 1"/>
+    <w:lsdException w:semiHidden="1" w:unhideWhenUsed="1" w:name="index 2"/>
+    <w:lsdException w:semiHidden="1" w:unhideWhenUsed="1" w:name="index 3"/>
+    <w:lsdException w:semiHidden="1" w:unhideWhenUsed="1" w:name="index 4"/>
+    <w:lsdException w:semiHidden="1" w:unhideWhenUsed="1" w:name="index 5"/>
+    <w:lsdException w:semiHidden="1" w:unhideWhenUsed="1" w:name="index 6"/>
+    <w:lsdException w:semiHidden="1" w:unhideWhenUsed="1" w:name="index 7"/>
+    <w:lsdException w:semiHidden="1" w:unhideWhenUsed="1" w:name="index 8"/>
+    <w:lsdException w:semiHidden="1" w:unhideWhenUsed="1" w:name="index 9"/>
+    <w:lsdException w:semiHidden="1" w:uiPriority="39" w:unhideWhenUsed="1" w:name="toc 1"/>
+    <w:lsdException w:semiHidden="1" w:uiPriority="39" w:unhideWhenUsed="1" w:name="toc 2"/>
+    <w:lsdException w:semiHidden="1" w:uiPriority="39" w:unhideWhenUsed="1" w:name="toc 3"/>
+    <w:lsdException w:semiHidden="1" w:uiPriority="39" w:unhideWhenUsed="1" w:name="toc 4"/>
+    <w:lsdException w:semiHidden="1" w:uiPriority="39" w:unhideWhenUsed="1" w:name="toc 5"/>
+    <w:lsdException w:semiHidden="1" w:uiPriority="39" w:unhideWhenUsed="1" w:name="toc 6"/>
+    <w:lsdException w:semiHidden="1" w:uiPriority="39" w:unhideWhenUsed="1" w:name="toc 7"/>
+    <w:lsdException w:semiHidden="1" w:uiPriority="39" w:unhideWhenUsed="1" w:name="toc 8"/>
+    <w:lsdException w:semiHidden="1" w:uiPriority="39" w:unhideWhenUsed="1" w:name="toc 9"/>
+    <w:lsdException w:semiHidden="1" w:unhideWhenUsed="1" w:name="Normal Indent"/>
+    <w:lsdException w:semiHidden="1" w:unhideWhenUsed="1" w:name="footnote text"/>
+    <w:lsdException w:semiHidden="1" w:unhideWhenUsed="1" w:name="annotation text"/>
+    <w:lsdException w:semiHidden="1" w:unhideWhenUsed="1" w:name="header"/>
+    <w:lsdException w:semiHidden="1" w:unhideWhenUsed="1" w:name="footer"/>
+    <w:lsdException w:semiHidden="1" w:unhideWhenUsed="1" w:name="index heading"/>
+    <w:lsdException w:qFormat="1" w:semiHidden="1" w:uiPriority="35" w:unhideWhenUsed="1" w:name="caption"/>
+    <w:lsdException w:semiHidden="1" w:unhideWhenUsed="1" w:name="table of figures"/>
+    <w:lsdException w:semiHidden="1" w:unhideWhenUsed="1" w:name="envelope address"/>
+    <w:lsdException w:semiHidden="1" w:unhideWhenUsed="1" w:name="envelope return"/>
+    <w:lsdException w:semiHidden="1" w:unhideWhenUsed="1" w:name="footnote reference"/>
+    <w:lsdException w:semiHidden="1" w:unhideWhenUsed="1" w:name="annotation reference"/>
+    <w:lsdException w:semiHidden="1" w:unhideWhenUsed="1" w:name="line number"/>
+    <w:lsdException w:semiHidden="1" w:unhideWhenUsed="1" w:name="page number"/>
+    <w:lsdException w:semiHidden="1" w:unhideWhenUsed="1" w:name="endnote reference"/>
+    <w:lsdException w:semiHidden="1" w:unhideWhenUsed="1" w:name="endnote text"/>
+    <w:lsdException w:semiHidden="1" w:unhideWhenUsed="1" w:name="table of authorities"/>
+    <w:lsdException w:semiHidden="1" w:unhideWhenUsed="1" w:name="macro"/>
+    <w:lsdException w:semiHidden="1" w:unhideWhenUsed="1" w:name="toa heading"/>
+    <w:lsdException w:semiHidden="1" w:unhideWhenUsed="1" w:name="List"/>
+    <w:lsdException w:semiHidden="1" w:unhideWhenUsed="1" w:name="List Bullet"/>
+    <w:lsdException w:semiHidden="1" w:unhideWhenUsed="1" w:name="List Number"/>
+    <w:lsdException w:semiHidden="1" w:unhideWhenUsed="1" w:name="List 2"/>
+    <w:lsdException w:semiHidden="1" w:unhideWhenUsed="1" w:name="List 3"/>
+    <w:lsdException w:semiHidden="1" w:unhideWhenUsed="1" w:name="List 4"/>
+    <w:lsdException w:semiHidden="1" w:unhideWhenUsed="1" w:name="List 5"/>
+    <w:lsdException w:semiHidden="1" w:unhideWhenUsed="1" w:name="List Bullet 2"/>
+    <w:lsdException w:semiHidden="1" w:unhideWhenUsed="1" w:name="List Bullet 3"/>
+    <w:lsdException w:semiHidden="1" w:unhideWhenUsed="1" w:name="List Bullet 4"/>
+    <w:lsdException w:semiHidden="1" w:unhideWhenUsed="1" w:name="List Bullet 5"/>
+    <w:lsdException w:semiHidden="1" w:unhideWhenUsed="1" w:name="List Number 2"/>
+    <w:lsdException w:semiHidden="1" w:unhideWhenUsed="1" w:name="List Number 3"/>
+    <w:lsdException w:semiHidden="1" w:unhideWhenUsed="1" w:name="List Number 4"/>
+    <w:lsdException w:semiHidden="1" w:unhideWhenUsed="1" w:name="List Number 5"/>
+    <w:lsdException w:qFormat="1" w:uiPriority="10" w:name="Title"/>
+    <w:lsdException w:semiHidden="1" w:unhideWhenUsed="1" w:name="Closing"/>
+    <w:lsdException w:semiHidden="1" w:unhideWhenUsed="1" w:name="Signature"/>
+    <w:lsdException w:semiHidden="1" w:uiPriority="1" w:unhideWhenUsed="1" w:name="Default Paragraph Font"/>
+    <w:lsdException w:semiHidden="1" w:unhideWhenUsed="1" w:name="Body Text"/>
+    <w:lsdException w:semiHidden="1" w:unhideWhenUsed="1" w:name="Body Text Indent"/>
+    <w:lsdException w:semiHidden="1" w:unhideWhenUsed="1" w:name="List Continue"/>
+    <w:lsdException w:semiHidden="1" w:unhideWhenUsed="1" w:name="List Continue 2"/>
+    <w:lsdException w:semiHidden="1" w:unhideWhenUsed="1" w:name="List Continue 3"/>
+    <w:lsdException w:semiHidden="1" w:unhideWhenUsed="1" w:name="List Continue 4"/>
+    <w:lsdException w:semiHidden="1" w:unhideWhenUsed="1" w:name="List Continue 5"/>
+    <w:lsdException w:semiHidden="1" w:unhideWhenUsed="1" w:name="Message Header"/>
+    <w:lsdException w:qFormat="1" w:uiPriority="11" w:name="Subtitle"/>
+    <w:lsdException w:semiHidden="1" w:unhideWhenUsed="1" w:name="Salutation"/>
+    <w:lsdException w:semiHidden="1" w:unhideWhenUsed="1" w:name="Date"/>
+    <w:lsdException w:semiHidden="1" w:unhideWhenUsed="1" w:name="Body Text First Indent"/>
+    <w:lsdException w:semiHidden="1" w:unhideWhenUsed="1" w:name="Body Text First Indent 2"/>
+    <w:lsdException w:semiHidden="1" w:unhideWhenUsed="1" w:name="Note Heading"/>
+    <w:lsdException w:semiHidden="1" w:unhideWhenUsed="1" w:name="Body Text 2"/>
+    <w:lsdException w:semiHidden="1" w:unhideWhenUsed="1" w:name="Body Text 3"/>
+    <w:lsdException w:semiHidden="1" w:unhideWhenUsed="1" w:name="Body Text Indent 2"/>
+    <w:lsdException w:semiHidden="1" w:unhideWhenUsed="1" w:name="Body Text Indent 3"/>
+    <w:lsdException w:semiHidden="1" w:unhideWhenUsed="1" w:name="Block Text"/>
+    <w:lsdException w:semiHidden="1" w:unhideWhenUsed="1" w:name="Hyperlink"/>
+    <w:lsdException w:semiHidden="1" w:unhideWhenUsed="1" w:name="FollowedHyperlink"/>
+    <w:lsdException w:qFormat="1" w:uiPriority="22" w:name="Strong"/>
+    <w:lsdException w:qFormat="1" w:uiPriority="20" w:name="Emphasis"/>
+    <w:lsdException w:semiHidden="1" w:unhideWhenUsed="1" w:name="Document Map"/>
+    <w:lsdException w:semiHidden="1" w:unhideWhenUsed="1" w:name="Plain Text"/>
+    <w:lsdException w:semiHidden="1" w:unhideWhenUsed="1" w:name="E-mail Signature"/>
+    <w:lsdException w:semiHidden="1" w:unhideWhenUsed="1" w:name="HTML Top of Form"/>
+    <w:lsdException w:semiHidden="1" w:unhideWhenUsed="1" w:name="HTML Bottom of Form"/>
+    <w:lsdException w:semiHidden="1" w:unhideWhenUsed="1" w:name="Normal (Web)"/>
+    <w:lsdException w:semiHidden="1" w:unhideWhenUsed="1" w:name="HTML Acronym"/>
+    <w:lsdException w:semiHidden="1" w:unhideWhenUsed="1" w:name="HTML Address"/>
+    <w:lsdException w:semiHidden="1" w:unhideWhenUsed="1" w:name="HTML Cite"/>
+    <w:lsdException w:semiHidden="1" w:unhideWhenUsed="1" w:name="HTML Code"/>
+    <w:lsdException w:semiHidden="1" w:unhideWhenUsed="1" w:name="HTML Definition"/>
+    <w:lsdException w:semiHidden="1" w:unhideWhenUsed="1" w:name="HTML Keyboard"/>
+    <w:lsdException w:semiHidden="1" w:unhideWhenUsed="1" w:name="HTML Preformatted"/>
+    <w:lsdException w:semiHidden="1" w:unhideWhenUsed="1" w:name="HTML Sample"/>
+    <w:lsdException w:semiHidden="1" w:unhideWhenUsed="1" w:name="HTML Typewriter"/>
+    <w:lsdException w:semiHidden="1" w:unhideWhenUsed="1" w:name="HTML Variable"/>
+    <w:lsdException w:semiHidden="1" w:unhideWhenUsed="1" w:name="Normal Table"/>
+    <w:lsdException w:semiHidden="1" w:unhideWhenUsed="1" w:name="annotation subject"/>
+    <w:lsdException w:semiHidden="1" w:unhideWhenUsed="1" w:name="No List"/>
+    <w:lsdException w:semiHidden="1" w:unhideWhenUsed="1" w:name="Outline List 1"/>
+    <w:lsdException w:semiHidden="1" w:unhideWhenUsed="1" w:name="Outline List 2"/>
+    <w:lsdException w:semiHidden="1" w:unhideWhenUsed="1" w:name="Outline List 3"/>
+    <w:lsdException w:semiHidden="1" w:unhideWhenUsed="1" w:name="Table Simple 1"/>
+    <w:lsdException w:semiHidden="1" w:unhideWhenUsed="1" w:name="Table Simple 2"/>
+    <w:lsdException w:semiHidden="1" w:unhideWhenUsed="1" w:name="Table Simple 3"/>
+    <w:lsdException w:semiHidden="1" w:unhideWhenUsed="1" w:name="Table Classic 1"/>
+    <w:lsdException w:semiHidden="1" w:unhideWhenUsed="1" w:name="Table Classic 2"/>
+    <w:lsdException w:semiHidden="1" w:unhideWhenUsed="1" w:name="Table Classic 3"/>
+    <w:lsdException w:semiHidden="1" w:unhideWhenUsed="1" w:name="Table Classic 4"/>
+    <w:lsdException w:semiHidden="1" w:unhideWhenUsed="1" w:name="Table Colorful 1"/>
+    <w:lsdException w:semiHidden="1" w:unhideWhenUsed="1" w:name="Table Colorful 2"/>
+    <w:lsdException w:semiHidden="1" w:unhideWhenUsed="1" w:name="Table Colorful 3"/>
+    <w:lsdException w:semiHidden="1" w:unhideWhenUsed="1" w:name="Table Columns 1"/>
+    <w:lsdException w:semiHidden="1" w:unhideWhenUsed="1" w:name="Table Columns 2"/>
+    <w:lsdException w:semiHidden="1" w:unhideWhenUsed="1" w:name="Table Columns 3"/>
+    <w:lsdException w:semiHidden="1" w:unhideWhenUsed="1" w:name="Table Columns 4"/>
+    <w:lsdException w:semiHidden="1" w:unhideWhenUsed="1" w:name="Table Columns 5"/>
+    <w:lsdException w:semiHidden="1" w:unhideWhenUsed="1" w:name="Table Grid 1"/>
+    <w:lsdException w:semiHidden="1" w:unhideWhenUsed="1" w:name="Table Grid 2"/>
+    <w:lsdException w:semiHidden="1" w:unhideWhenUsed="1" w:name="Table Grid 3"/>
+    <w:lsdException w:semiHidden="1" w:unhideWhenUsed="1" w:name="Table Grid 4"/>
+    <w:lsdException w:semiHidden="1" w:unhideWhenUsed="1" w:name="Table Grid 5"/>
+    <w:lsdException w:semiHidden="1" w:unhideWhenUsed="1" w:name="Table Grid 6"/>
+    <w:lsdException w:semiHidden="1" w:unhideWhenUsed="1" w:name="Table Grid 7"/>
+    <w:lsdException w:semiHidden="1" w:unhideWhenUsed="1" w:name="Table Grid 8"/>
+    <w:lsdException w:semiHidden="1" w:unhideWhenUsed="1" w:name="Table List 1"/>
+    <w:lsdException w:semiHidden="1" w:unhideWhenUsed="1" w:name="Table List 2"/>
+    <w:lsdException w:semiHidden="1" w:unhideWhenUsed="1" w:name="Table List 3"/>
+    <w:lsdException w:semiHidden="1" w:unhideWhenUsed="1" w:name="Table List 4"/>
+    <w:lsdException w:semiHidden="1" w:unhideWhenUsed="1" w:name="Table List 5"/>
+    <w:lsdException w:semiHidden="1" w:unhideWhenUsed="1" w:name="Table List 6"/>
+    <w:lsdException w:semiHidden="1" w:unhideWhenUsed="1" w:name="Table List 7"/>
+    <w:lsdException w:semiHidden="1" w:unhideWhenUsed="1" w:name="Table List 8"/>
+    <w:lsdException w:semiHidden="1" w:unhideWhenUsed="1" w:name="Table 3D effects 1"/>
+    <w:lsdException w:semiHidden="1" w:unhideWhenUsed="1" w:name="Table 3D effects 2"/>
+    <w:lsdException w:semiHidden="1" w:unhideWhenUsed="1" w:name="Table 3D effects 3"/>
+    <w:lsdException w:semiHidden="1" w:unhideWhenUsed="1" w:name="Table Contemporary"/>
+    <w:lsdException w:semiHidden="1" w:unhideWhenUsed="1" w:name="Table Elegant"/>
+    <w:lsdException w:semiHidden="1" w:unhideWhenUsed="1" w:name="Table Professional"/>
+    <w:lsdException w:semiHidden="1" w:unhideWhenUsed="1" w:name="Table Subtle 1"/>
+    <w:lsdException w:semiHidden="1" w:unhideWhenUsed="1" w:name="Table Subtle 2"/>
+    <w:lsdException w:semiHidden="1" w:unhideWhenUsed="1" w:name="Table Web 1"/>
+    <w:lsdException w:semiHidden="1" w:unhideWhenUsed="1" w:name="Table Web 2"/>
+    <w:lsdException w:semiHidden="1" w:unhideWhenUsed="1" w:name="Table Web 3"/>
+    <w:lsdException w:semiHidden="1" w:unhideWhenUsed="1" w:name="Balloon Text"/>
+    <w:lsdException w:uiPriority="39" w:name="Table Grid"/>
+    <w:lsdException w:semiHidden="1" w:unhideWhenUsed="1" w:name="Table Theme"/>
+    <w:lsdException w:semiHidden="1" w:unhideWhenUsed="1" w:name="Note Level 1"/>
+    <w:lsdException w:semiHidden="1" w:unhideWhenUsed="1" w:name="Note Level 2"/>
+    <w:lsdException w:semiHidden="1" w:unhideWhenUsed="1" w:name="Note Level 3"/>
+    <w:lsdException w:semiHidden="1" w:unhideWhenUsed="1" w:name="Note Level 4"/>
+    <w:lsdException w:semiHidden="1" w:unhideWhenUsed="1" w:name="Note Level 5"/>
+    <w:lsdException w:semiHidden="1" w:unhideWhenUsed="1" w:name="Note Level 6"/>
+    <w:lsdException w:semiHidden="1" w:unhideWhenUsed="1" w:name="Note Level 7"/>
+    <w:lsdException w:semiHidden="1" w:unhideWhenUsed="1" w:name="Note Level 8"/>
+    <w:lsdException w:semiHidden="1" w:unhideWhenUsed="1" w:name="Note Level 9"/>
+    <w:lsdException w:semiHidden="1" w:name="Placeholder Text"/>
+    <w:lsdException w:qFormat="1" w:uiPriority="1" w:name="No Spacing"/>
+    <w:lsdException w:uiPriority="60" w:name="Light Shading"/>
+    <w:lsdException w:uiPriority="61" w:name="Light List"/>
+    <w:lsdException w:uiPriority="62" w:name="Light Grid"/>
+    <w:lsdException w:uiPriority="63" w:name="Medium Shading 1"/>
+    <w:lsdException w:uiPriority="64" w:name="Medium Shading 2"/>
+    <w:lsdException w:uiPriority="65" w:name="Medium List 1"/>
+    <w:lsdException w:uiPriority="66" w:name="Medium List 2"/>
+    <w:lsdException w:uiPriority="67" w:name="Medium Grid 1"/>
+    <w:lsdException w:uiPriority="68" w:name="Medium Grid 2"/>
+    <w:lsdException w:uiPriority="69" w:name="Medium Grid 3"/>
+    <w:lsdException w:uiPriority="70" w:name="Dark List"/>
+    <w:lsdException w:uiPriority="71" w:name="Colorful Shading"/>
+    <w:lsdException w:uiPriority="72" w:name="Colorful List"/>
+    <w:lsdException w:uiPriority="73" w:name="Colorful Grid"/>
+    <w:lsdException w:uiPriority="60" w:name="Light Shading Accent 1"/>
+    <w:lsdException w:uiPriority="61" w:name="Light List Accent 1"/>
+    <w:lsdException w:uiPriority="62" w:name="Light Grid Accent 1"/>
+    <w:lsdException w:uiPriority="63" w:name="Medium Shading 1 Accent 1"/>
+    <w:lsdException w:uiPriority="64" w:name="Medium Shading 2 Accent 1"/>
+    <w:lsdException w:uiPriority="65" w:name="Medium List 1 Accent 1"/>
+    <w:lsdException w:semiHidden="1" w:name="Revision"/>
+    <w:lsdException w:qFormat="1" w:uiPriority="34" w:name="List Paragraph"/>
+    <w:lsdException w:qFormat="1" w:uiPriority="29" w:name="Quote"/>
+    <w:lsdException w:qFormat="1" w:uiPriority="30" w:name="Intense Quote"/>
+    <w:lsdException w:uiPriority="66" w:name="Medium List 2 Accent 1"/>
+    <w:lsdException w:uiPriority="67" w:name="Medium Grid 1 Accent 1"/>
+    <w:lsdException w:uiPriority="68" w:name="Medium Grid 2 Accent 1"/>
+    <w:lsdException w:uiPriority="69" w:name="Medium Grid 3 Accent 1"/>
+    <w:lsdException w:uiPriority="70" w:name="Dark List Accent 1"/>
+    <w:lsdException w:uiPriority="71" w:name="Colorful Shading Accent 1"/>
+    <w:lsdException w:uiPriority="72" w:name="Colorful List Accent 1"/>
+    <w:lsdException w:uiPriority="73" w:name="Colorful Grid Accent 1"/>
+    <w:lsdException w:uiPriority="60" w:name="Light Shading Accent 2"/>
+    <w:lsdException w:uiPriority="61" w:name="Light List Accent 2"/>
+    <w:lsdException w:uiPriority="62" w:name="Light Grid Accent 2"/>
+    <w:lsdException w:uiPriority="63" w:name="Medium Shading 1 Accent 2"/>
+    <w:lsdException w:uiPriority="64" w:name="Medium Shading 2 Accent 2"/>
+    <w:lsdException w:uiPriority="65" w:name="Medium List 1 Accent 2"/>
+    <w:lsdException w:uiPriority="66" w:name="Medium List 2 Accent 2"/>
+    <w:lsdException w:uiPriority="67" w:name="Medium Grid 1 Accent 2"/>
+    <w:lsdException w:uiPriority="68" w:name="Medium Grid 2 Accent 2"/>
+    <w:lsdException w:uiPriority="69" w:name="Medium Grid 3 Accent 2"/>
+    <w:lsdException w:uiPriority="70" w:name="Dark List Accent 2"/>
+    <w:lsdException w:uiPriority="71" w:name="Colorful Shading Accent 2"/>
+    <w:lsdException w:uiPriority="72" w:name="Colorful List Accent 2"/>
+    <w:lsdException w:uiPriority="73" w:name="Colorful Grid Accent 2"/>
+    <w:lsdException w:uiPriority="60" w:name="Light Shading Accent 3"/>
+    <w:lsdException w:uiPriority="61" w:name="Light List Accent 3"/>
+    <w:lsdException w:uiPriority="62" w:name="Light Grid Accent 3"/>
+    <w:lsdException w:uiPriority="63" w:name="Medium Shading 1 Accent 3"/>
+    <w:lsdException w:uiPriority="64" w:name="Medium Shading 2 Accent 3"/>
+    <w:lsdException w:uiPriority="65" w:name="Medium List 1 Accent 3"/>
+    <w:lsdException w:uiPriority="66" w:name="Medium List 2 Accent 3"/>
+    <w:lsdException w:uiPriority="67" w:name="Medium Grid 1 Accent 3"/>
+    <w:lsdException w:uiPriority="68" w:name="Medium Grid 2 Accent 3"/>
+    <w:lsdException w:uiPriority="69" w:name="Medium Grid 3 Accent 3"/>
+    <w:lsdException w:uiPriority="70" w:name="Dark List Accent 3"/>
+    <w:lsdException w:uiPriority="71" w:name="Colorful Shading Accent 3"/>
+    <w:lsdException w:uiPriority="72" w:name="Colorful List Accent 3"/>
+    <w:lsdException w:uiPriority="73" w:name="Colorful Grid Accent 3"/>
+    <w:lsdException w:uiPriority="60" w:name="Light Shading Accent 4"/>
+    <w:lsdException w:uiPriority="61" w:name="Light List Accent 4"/>
+    <w:lsdException w:uiPriority="62" w:name="Light Grid Accent 4"/>
+    <w:lsdException w:uiPriority="63" w:name="Medium Shading 1 Accent 4"/>
+    <w:lsdException w:uiPriority="64" w:name="Medium Shading 2 Accent 4"/>
+    <w:lsdException w:uiPriority="65" w:name="Medium List 1 Accent 4"/>
+    <w:lsdException w:uiPriority="66" w:name="Medium List 2 Accent 4"/>
+    <w:lsdException w:uiPriority="67" w:name="Medium Grid 1 Accent 4"/>
+    <w:lsdException w:uiPriority="68" w:name="Medium Grid 2 Accent 4"/>
+    <w:lsdException w:uiPriority="69" w:name="Medium Grid 3 Accent 4"/>
+    <w:lsdException w:uiPriority="70" w:name="Dark List Accent 4"/>
+    <w:lsdException w:uiPriority="71" w:name="Colorful Shading Accent 4"/>
+    <w:lsdException w:uiPriority="72" w:name="Colorful List Accent 4"/>
+    <w:lsdException w:uiPriority="73" w:name="Colorful Grid Accent 4"/>
+    <w:lsdException w:uiPriority="60" w:name="Light Shading Accent 5"/>
+    <w:lsdException w:uiPriority="61" w:name="Light List Accent 5"/>
+    <w:lsdException w:uiPriority="62" w:name="Light Grid Accent 5"/>
+    <w:lsdException w:uiPriority="63" w:name="Medium Shading 1 Accent 5"/>
+    <w:lsdException w:uiPriority="64" w:name="Medium Shading 2 Accent 5"/>
+    <w:lsdException w:uiPriority="65" w:name="Medium List 1 Accent 5"/>
+    <w:lsdException w:uiPriority="66" w:name="Medium List 2 Accent 5"/>
+    <w:lsdException w:uiPriority="67" w:name="Medium Grid 1 Accent 5"/>
+    <w:lsdException w:uiPriority="68" w:name="Medium Grid 2 Accent 5"/>
+    <w:lsdException w:uiPriority="69" w:name="Medium Grid 3 Accent 5"/>
+    <w:lsdException w:uiPriority="70" w:name="Dark List Accent 5"/>
+    <w:lsdException w:uiPriority="71" w:name="Colorful Shading Accent 5"/>
+    <w:lsdException w:uiPriority="72" w:name="Colorful List Accent 5"/>
+    <w:lsdException w:uiPriority="73" w:name="Colorful Grid Accent 5"/>
+    <w:lsdException w:uiPriority="60" w:name="Light Shading Accent 6"/>
+    <w:lsdException w:uiPriority="61" w:name="Light List Accent 6"/>
+    <w:lsdException w:uiPriority="62" w:name="Light Grid Accent 6"/>
+    <w:lsdException w:uiPriority="63" w:name="Medium Shading 1 Accent 6"/>
+    <w:lsdException w:uiPriority="64" w:name="Medium Shading 2 Accent 6"/>
+    <w:lsdException w:uiPriority="65" w:name="Medium List 1 Accent 6"/>
+    <w:lsdException w:uiPriority="66" w:name="Medium List 2 Accent 6"/>
+    <w:lsdException w:uiPriority="67" w:name="Medium Grid 1 Accent 6"/>
+    <w:lsdException w:uiPriority="68" w:name="Medium Grid 2 Accent 6"/>
+    <w:lsdException w:uiPriority="69" w:name="Medium Grid 3 Accent 6"/>
+    <w:lsdException w:uiPriority="70" w:name="Dark List Accent 6"/>
+    <w:lsdException w:uiPriority="71" w:name="Colorful Shading Accent 6"/>
+    <w:lsdException w:uiPriority="72" w:name="Colorful List Accent 6"/>
+    <w:lsdException w:uiPriority="73" w:name="Colorful Grid Accent 6"/>
+    <w:lsdException w:qFormat="1" w:uiPriority="19" w:name="Subtle Emphasis"/>
+    <w:lsdException w:qFormat="1" w:uiPriority="21" w:name="Intense Emphasis"/>
+    <w:lsdException w:qFormat="1" w:uiPriority="31" w:name="Subtle Reference"/>
+    <w:lsdException w:qFormat="1" w:uiPriority="32" w:name="Intense Reference"/>
+    <w:lsdException w:qFormat="1" w:uiPriority="33" w:name="Book Title"/>
+    <w:lsdException w:semiHidden="1" w:uiPriority="37" w:unhideWhenUsed="1" w:name="Bibliography"/>
+    <w:lsdException w:qFormat="1" w:semiHidden="1" w:uiPriority="39" w:unhideWhenUsed="1" w:name="TOC Heading"/>
+    <w:lsdException w:uiPriority="41" w:name="Plain Table 1"/>
+    <w:lsdException w:uiPriority="42" w:name="Plain Table 2"/>
+    <w:lsdException w:uiPriority="43" w:name="Plain Table 3"/>
+    <w:lsdException w:uiPriority="44" w:name="Plain Table 4"/>
+    <w:lsdException w:uiPriority="45" w:name="Plain Table 5"/>
+    <w:lsdException w:uiPriority="40" w:name="Grid Table Light"/>
+    <w:lsdException w:uiPriority="46" w:name="Grid Table 1 Light"/>
+    <w:lsdException w:uiPriority="47" w:name="Grid Table 2"/>
+    <w:lsdException w:uiPriority="48" w:name="Grid Table 3"/>
+    <w:lsdException w:uiPriority="49" w:name="Grid Table 4"/>
+    <w:lsdException w:uiPriority="50" w:name="Grid Table 5 Dark"/>
+    <w:lsdException w:uiPriority="51" w:name="Grid Table 6 Colorful"/>
+    <w:lsdException w:uiPriority="52" w:name="Grid Table 7 Colorful"/>
+    <w:lsdException w:uiPriority="46" w:name="Grid Table 1 Light Accent 1"/>
+    <w:lsdException w:uiPriority="47" w:name="Grid Table 2 Accent 1"/>
+    <w:lsdException w:uiPriority="48" w:name="Grid Table 3 Accent 1"/>
+    <w:lsdException w:uiPriority="49" w:name="Grid Table 4 Accent 1"/>
+    <w:lsdException w:uiPriority="50" w:name="Grid Table 5 Dark Accent 1"/>
+    <w:lsdException w:uiPriority="51" w:name="Grid Table 6 Colorful Accent 1"/>
+    <w:lsdException w:uiPriority="52" w:name="Grid Table 7 Colorful Accent 1"/>
+    <w:lsdException w:uiPriority="46" w:name="Grid Table 1 Light Accent 2"/>
+    <w:lsdException w:uiPriority="47" w:name="Grid Table 2 Accent 2"/>
+    <w:lsdException w:uiPriority="48" w:name="Grid Table 3 Accent 2"/>
+    <w:lsdException w:uiPriority="49" w:name="Grid Table 4 Accent 2"/>
+    <w:lsdException w:uiPriority="50" w:name="Grid Table 5 Dark Accent 2"/>
+    <w:lsdException w:uiPriority="51" w:name="Grid Table 6 Colorful Accent 2"/>
+    <w:lsdException w:uiPriority="52" w:name="Grid Table 7 Colorful Accent 2"/>
+    <w:lsdException w:uiPriority="46" w:name="Grid Table 1 Light Accent 3"/>
+    <w:lsdException w:uiPriority="47" w:name="Grid Table 2 Accent 3"/>
+    <w:lsdException w:uiPriority="48" w:name="Grid Table 3 Accent 3"/>
+    <w:lsdException w:uiPriority="49" w:name="Grid Table 4 Accent 3"/>
+    <w:lsdException w:uiPriority="50" w:name="Grid Table 5 Dark Accent 3"/>
+    <w:lsdException w:uiPriority="51" w:name="Grid Table 6 Colorful Accent 3"/>
+    <w:lsdException w:uiPriority="52" w:name="Grid Table 7 Colorful Accent 3"/>
+    <w:lsdException w:uiPriority="46" w:name="Grid Table 1 Light Accent 4"/>
+    <w:lsdException w:uiPriority="47" w:name="Grid Table 2 Accent 4"/>
+    <w:lsdException w:uiPriority="48" w:name="Grid Table 3 Accent 4"/>
+    <w:lsdException w:uiPriority="49" w:name="Grid Table 4 Accent 4"/>
+    <w:lsdException w:uiPriority="50" w:name="Grid Table 5 Dark Accent 4"/>
+    <w:lsdException w:uiPriority="51" w:name="Grid Table 6 Colorful Accent 4"/>
+    <w:lsdException w:uiPriority="52" w:name="Grid Table 7 Colorful Accent 4"/>
+    <w:lsdException w:uiPriority="46" w:name="Grid Table 1 Light Accent 5"/>
+    <w:lsdException w:uiPriority="47" w:name="Grid Table 2 Accent 5"/>
+    <w:lsdException w:uiPriority="48" w:name="Grid Table 3 Accent 5"/>
+    <w:lsdException w:uiPriority="49" w:name="Grid Table 4 Accent 5"/>
+    <w:lsdException w:uiPriority="50" w:name="Grid Table 5 Dark Accent 5"/>
+    <w:lsdException w:uiPriority="51" w:name="Grid Table 6 Colorful Accent 5"/>
+    <w:lsdException w:uiPriority="52" w:name="Grid Table 7 Colorful Accent 5"/>
+    <w:lsdException w:uiPriority="46" w:name="Grid Table 1 Light Accent 6"/>
+    <w:lsdException w:uiPriority="47" w:name="Grid Table 2 Accent 6"/>
+    <w:lsdException w:uiPriority="48" w:name="Grid Table 3 Accent 6"/>
+    <w:lsdException w:uiPriority="49" w:name="Grid Table 4 Accent 6"/>
+    <w:lsdException w:uiPriority="50" w:name="Grid Table 5 Dark Accent 6"/>
+    <w:lsdException w:uiPriority="51" w:name="Grid Table 6 Colorful Accent 6"/>
+    <w:lsdException w:uiPriority="52" w:name="Grid Table 7 Colorful Accent 6"/>
+    <w:lsdException w:uiPriority="46" w:name="List Table 1 Light"/>
+    <w:lsdException w:uiPriority="47" w:name="List Table 2"/>
+    <w:lsdException w:uiPriority="48" w:name="List Table 3"/>
+    <w:lsdException w:uiPriority="49" w:name="List Table 4"/>
+    <w:lsdException w:uiPriority="50" w:name="List Table 5 Dark"/>
+    <w:lsdException w:uiPriority="51" w:name="List Table 6 Colorful"/>
+    <w:lsdException w:uiPriority="52" w:name="List Table 7 Colorful"/>
+    <w:lsdException w:uiPriority="46" w:name="List Table 1 Light Accent 1"/>
+    <w:lsdException w:uiPriority="47" w:name="List Table 2 Accent 1"/>
+    <w:lsdException w:uiPriority="48" w:name="List Table 3 Accent 1"/>
+    <w:lsdException w:uiPriority="49" w:name="List Table 4 Accent 1"/>
+    <w:lsdException w:uiPriority="50" w:name="List Table 5 Dark Accent 1"/>
+    <w:lsdException w:uiPriority="51" w:name="List Table 6 Colorful Accent 1"/>
+    <w:lsdException w:uiPriority="52" w:name="List Table 7 Colorful Accent 1"/>
+    <w:lsdException w:uiPriority="46" w:name="List Table 1 Light Accent 2"/>
+    <w:lsdException w:uiPriority="47" w:name="List Table 2 Accent 2"/>
+    <w:lsdException w:uiPriority="48" w:name="List Table 3 Accent 2"/>
+    <w:lsdException w:uiPriority="49" w:name="List Table 4 Accent 2"/>
+    <w:lsdException w:uiPriority="50" w:name="List Table 5 Dark Accent 2"/>
+    <w:lsdException w:uiPriority="51" w:name="List Table 6 Colorful Accent 2"/>
+    <w:lsdException w:uiPriority="52" w:name="List Table 7 Colorful Accent 2"/>
+    <w:lsdException w:uiPriority="46" w:name="List Table 1 Light Accent 3"/>
+    <w:lsdException w:uiPriority="47" w:name="List Table 2 Accent 3"/>
+    <w:lsdException w:uiPriority="48" w:name="List Table 3 Accent 3"/>
+    <w:lsdException w:uiPriority="49" w:name="List Table 4 Accent 3"/>
+    <w:lsdException w:uiPriority="50" w:name="List Table 5 Dark Accent 3"/>
+    <w:lsdException w:uiPriority="51" w:name="List Table 6 Colorful Accent 3"/>
+    <w:lsdException w:uiPriority="52" w:name="List Table 7 Colorful Accent 3"/>
+    <w:lsdException w:uiPriority="46" w:name="List Table 1 Light Accent 4"/>
+    <w:lsdException w:uiPriority="47" w:name="List Table 2 Accent 4"/>
+    <w:lsdException w:uiPriority="48" w:name="List Table 3 Accent 4"/>
+    <w:lsdException w:uiPriority="49" w:name="List Table 4 Accent 4"/>
+    <w:lsdException w:uiPriority="50" w:name="List Table 5 Dark Accent 4"/>
+    <w:lsdException w:uiPriority="51" w:name="List Table 6 Colorful Accent 4"/>
+    <w:lsdException w:uiPriority="52" w:name="List Table 7 Colorful Accent 4"/>
+    <w:lsdException w:uiPriority="46" w:name="List Table 1 Light Accent 5"/>
+    <w:lsdException w:uiPriority="47" w:name="List Table 2 Accent 5"/>
+    <w:lsdException w:uiPriority="48" w:name="List Table 3 Accent 5"/>
+    <w:lsdException w:uiPriority="49" w:name="List Table 4 Accent 5"/>
+    <w:lsdException w:uiPriority="50" w:name="List Table 5 Dark Accent 5"/>
+    <w:lsdException w:uiPriority="51" w:name="List Table 6 Colorful Accent 5"/>
+    <w:lsdException w:uiPriority="52" w:name="List Table 7 Colorful Accent 5"/>
+    <w:lsdException w:uiPriority="46" w:name="List Table 1 Light Accent 6"/>
+    <w:lsdException w:uiPriority="47" w:name="List Table 2 Accent 6"/>
+    <w:lsdException w:uiPriority="48" w:name="List Table 3 Accent 6"/>
+    <w:lsdException w:uiPriority="49" w:name="List Table 4 Accent 6"/>
+    <w:lsdException w:uiPriority="50" w:name="List Table 5 Dark Accent 6"/>
+    <w:lsdException w:uiPriority="51" w:name="List Table 6 Colorful Accent 6"/>
+    <w:lsdException w:uiPriority="52" w:name="List Table 7 Colorful Accent 6"/>
+    <w:lsdException w:semiHidden="1" w:unhideWhenUsed="1" w:name="Mention"/>
+    <w:lsdException w:semiHidden="1" w:unhideWhenUsed="1" w:name="Smart Hyperlink"/>
   </w:latentStyles>
   <w:style w:type="paragraph" w:styleId="Normal" w:default="1">
     <w:name w:val="Normal"/>
     <w:qFormat/>
     <w:pPr>
       <w:widowControl/>
+      <w:suppressAutoHyphens w:val="true"/>
       <w:bidi w:val="0"/>
       <w:jc w:val="left"/>
     </w:pPr>
     <w:rPr>
-      <w:rFonts w:ascii="Calibri" w:hAnsi="Calibri" w:eastAsia="Calibri" w:cs="" w:asciiTheme="minorHAnsi" w:cstheme="minorBidi" w:eastAsiaTheme="minorHAnsi" w:hAnsiTheme="minorHAnsi"/>
-      <w:color w:val="auto"/>
+      <w:rFonts w:ascii="Calibri" w:hAnsi="Calibri" w:eastAsia="Calibri" w:cs=""/>
+      <w:color w:val="00000A"/>
       <w:sz w:val="24"/>
       <w:szCs w:val="24"/>
       <w:lang w:val="en-US" w:eastAsia="en-US" w:bidi="ar-SA"/>
@@ -1446,16 +1540,16 @@
   <w:style w:type="character" w:styleId="DefaultParagraphFont" w:default="1">
     <w:name w:val="Default Paragraph Font"/>
     <w:uiPriority w:val="1"/>
+    <w:qFormat/>
     <w:semiHidden/>
     <w:unhideWhenUsed/>
-    <w:qFormat/>
     <w:rPr/>
   </w:style>
   <w:style w:type="paragraph" w:styleId="Heading">
     <w:name w:val="Heading"/>
+    <w:qFormat/>
     <w:basedOn w:val="Normal"/>
     <w:next w:val="TextBody"/>
-    <w:qFormat/>
     <w:pPr>
       <w:keepNext/>
       <w:spacing w:before="240" w:after="120"/>
@@ -1467,7 +1561,7 @@
     </w:rPr>
   </w:style>
   <w:style w:type="paragraph" w:styleId="TextBody">
-    <w:name w:val="Body Text"/>
+    <w:name w:val="Text Body"/>
     <w:basedOn w:val="Normal"/>
     <w:pPr>
       <w:spacing w:lineRule="auto" w:line="288" w:before="0" w:after="140"/>
@@ -1484,8 +1578,8 @@
   </w:style>
   <w:style w:type="paragraph" w:styleId="Caption">
     <w:name w:val="Caption"/>
+    <w:qFormat/>
     <w:basedOn w:val="Normal"/>
-    <w:qFormat/>
     <w:pPr>
       <w:suppressLineNumbers/>
       <w:spacing w:before="120" w:after="120"/>
@@ -1500,8 +1594,8 @@
   </w:style>
   <w:style w:type="paragraph" w:styleId="Index">
     <w:name w:val="Index"/>
+    <w:qFormat/>
     <w:basedOn w:val="Normal"/>
-    <w:qFormat/>
     <w:pPr>
       <w:suppressLineNumbers/>
     </w:pPr>
@@ -1511,13 +1605,13 @@
   </w:style>
   <w:style w:type="paragraph" w:styleId="ListParagraph">
     <w:name w:val="List Paragraph"/>
-    <w:basedOn w:val="Normal"/>
     <w:uiPriority w:val="34"/>
     <w:qFormat/>
     <w:rsid w:val="00b4062c"/>
+    <w:basedOn w:val="Normal"/>
     <w:pPr>
       <w:spacing w:before="0" w:after="0"/>
-      <w:ind w:left="720" w:hanging="0"/>
+      <w:ind w:left="720" w:right="0" w:hanging="0"/>
       <w:contextualSpacing/>
     </w:pPr>
     <w:rPr/>
@@ -1525,9 +1619,9 @@
   <w:style w:type="numbering" w:styleId="NoList" w:default="1">
     <w:name w:val="No List"/>
     <w:uiPriority w:val="99"/>
+    <w:qFormat/>
     <w:semiHidden/>
     <w:unhideWhenUsed/>
-    <w:qFormat/>
   </w:style>
   <w:style w:type="table" w:default="1" w:styleId="TableNormal">
     <w:name w:val="Normal Table"/>
@@ -1535,7 +1629,7 @@
     <w:semiHidden/>
     <w:unhideWhenUsed/>
     <w:tblPr>
-      <w:tblInd w:w="0" w:type="dxa"/>
+      <w:tblInd w:type="dxa" w:w="0"/>
       <w:tblCellMar>
         <w:top w:w="0" w:type="dxa"/>
         <w:left w:w="108" w:type="dxa"/>

</xml_diff>